<commit_message>
Added updated code for Children & Adolescents Dataset
</commit_message>
<xml_diff>
--- a/Autism-Screening-Child-Data Description.docx
+++ b/Autism-Screening-Child-Data Description.docx
@@ -4768,7 +4768,6 @@
           <w:color w:val="333333"/>
           <w:sz w:val="18"/>
           <w:szCs w:val="18"/>
-          <w:lang w:val="en-US"/>
         </w:rPr>
         <w:object w:dxaOrig="225" w:dyaOrig="225" w14:anchorId="628988EF">
           <v:shapetype id="_x0000_t75" coordsize="21600,21600" o:spt="75" o:preferrelative="t" path="m@4@5l@4@11@9@11@9@5xe" filled="f" stroked="f">
@@ -4790,10 +4789,10 @@
             <v:path o:extrusionok="f" gradientshapeok="t" o:connecttype="rect"/>
             <o:lock v:ext="edit" aspectratio="t"/>
           </v:shapetype>
-          <v:shape id="_x0000_i2851" type="#_x0000_t75" style="width:18pt;height:15.5pt" o:ole="">
+          <v:shape id="_x0000_i1076" type="#_x0000_t75" style="width:18pt;height:15.5pt" o:ole="">
             <v:imagedata r:id="rId6" o:title=""/>
           </v:shape>
-          <w:control r:id="rId7" w:name="DefaultOcxName" w:shapeid="_x0000_i2851"/>
+          <w:control r:id="rId7" w:name="DefaultOcxName" w:shapeid="_x0000_i1076"/>
         </w:object>
       </w:r>
       <w:r>
@@ -4826,13 +4825,12 @@
           <w:color w:val="333333"/>
           <w:sz w:val="18"/>
           <w:szCs w:val="18"/>
-          <w:lang w:val="en-US"/>
         </w:rPr>
         <w:object w:dxaOrig="225" w:dyaOrig="225" w14:anchorId="51572997">
-          <v:shape id="_x0000_i2850" type="#_x0000_t75" style="width:18pt;height:15.5pt" o:ole="">
+          <v:shape id="_x0000_i1079" type="#_x0000_t75" style="width:18pt;height:15.5pt" o:ole="">
             <v:imagedata r:id="rId6" o:title=""/>
           </v:shape>
-          <w:control r:id="rId8" w:name="DefaultOcxName1" w:shapeid="_x0000_i2850"/>
+          <w:control r:id="rId8" w:name="DefaultOcxName1" w:shapeid="_x0000_i1079"/>
         </w:object>
       </w:r>
       <w:r>
@@ -4865,13 +4863,12 @@
           <w:color w:val="333333"/>
           <w:sz w:val="18"/>
           <w:szCs w:val="18"/>
-          <w:lang w:val="en-US"/>
         </w:rPr>
         <w:object w:dxaOrig="225" w:dyaOrig="225" w14:anchorId="17E36DDC">
-          <v:shape id="_x0000_i2849" type="#_x0000_t75" style="width:18pt;height:15.5pt" o:ole="">
+          <v:shape id="_x0000_i1082" type="#_x0000_t75" style="width:18pt;height:15.5pt" o:ole="">
             <v:imagedata r:id="rId6" o:title=""/>
           </v:shape>
-          <w:control r:id="rId9" w:name="DefaultOcxName2" w:shapeid="_x0000_i2849"/>
+          <w:control r:id="rId9" w:name="DefaultOcxName2" w:shapeid="_x0000_i1082"/>
         </w:object>
       </w:r>
       <w:r>
@@ -4904,13 +4901,12 @@
           <w:color w:val="333333"/>
           <w:sz w:val="18"/>
           <w:szCs w:val="18"/>
-          <w:lang w:val="en-US"/>
         </w:rPr>
         <w:object w:dxaOrig="225" w:dyaOrig="225" w14:anchorId="0AFA48E6">
-          <v:shape id="_x0000_i2848" type="#_x0000_t75" style="width:18pt;height:15.5pt" o:ole="">
+          <v:shape id="_x0000_i1085" type="#_x0000_t75" style="width:18pt;height:15.5pt" o:ole="">
             <v:imagedata r:id="rId6" o:title=""/>
           </v:shape>
-          <w:control r:id="rId10" w:name="DefaultOcxName3" w:shapeid="_x0000_i2848"/>
+          <w:control r:id="rId10" w:name="DefaultOcxName3" w:shapeid="_x0000_i1085"/>
         </w:object>
       </w:r>
       <w:r>
@@ -4943,13 +4939,12 @@
           <w:color w:val="333333"/>
           <w:sz w:val="18"/>
           <w:szCs w:val="18"/>
-          <w:lang w:val="en-US"/>
         </w:rPr>
         <w:object w:dxaOrig="225" w:dyaOrig="225" w14:anchorId="3ECB46F8">
-          <v:shape id="_x0000_i2847" type="#_x0000_t75" style="width:18pt;height:15.5pt" o:ole="">
+          <v:shape id="_x0000_i1088" type="#_x0000_t75" style="width:18pt;height:15.5pt" o:ole="">
             <v:imagedata r:id="rId6" o:title=""/>
           </v:shape>
-          <w:control r:id="rId11" w:name="DefaultOcxName4" w:shapeid="_x0000_i2847"/>
+          <w:control r:id="rId11" w:name="DefaultOcxName4" w:shapeid="_x0000_i1088"/>
         </w:object>
       </w:r>
       <w:r>
@@ -5022,13 +5017,12 @@
           <w:color w:val="333333"/>
           <w:sz w:val="18"/>
           <w:szCs w:val="18"/>
-          <w:lang w:val="en-US"/>
         </w:rPr>
         <w:object w:dxaOrig="225" w:dyaOrig="225" w14:anchorId="176E6067">
-          <v:shape id="_x0000_i2821" type="#_x0000_t75" style="width:18pt;height:15.5pt" o:ole="">
+          <v:shape id="_x0000_i1091" type="#_x0000_t75" style="width:18pt;height:15.5pt" o:ole="">
             <v:imagedata r:id="rId6" o:title=""/>
           </v:shape>
-          <w:control r:id="rId12" w:name="DefaultOcxName5" w:shapeid="_x0000_i2821"/>
+          <w:control r:id="rId12" w:name="DefaultOcxName5" w:shapeid="_x0000_i1091"/>
         </w:object>
       </w:r>
       <w:r>
@@ -5061,13 +5055,12 @@
           <w:color w:val="333333"/>
           <w:sz w:val="18"/>
           <w:szCs w:val="18"/>
-          <w:lang w:val="en-US"/>
         </w:rPr>
         <w:object w:dxaOrig="225" w:dyaOrig="225" w14:anchorId="00750DC3">
-          <v:shape id="_x0000_i2820" type="#_x0000_t75" style="width:18pt;height:15.5pt" o:ole="">
+          <v:shape id="_x0000_i1094" type="#_x0000_t75" style="width:18pt;height:15.5pt" o:ole="">
             <v:imagedata r:id="rId6" o:title=""/>
           </v:shape>
-          <w:control r:id="rId13" w:name="DefaultOcxName6" w:shapeid="_x0000_i2820"/>
+          <w:control r:id="rId13" w:name="DefaultOcxName6" w:shapeid="_x0000_i1094"/>
         </w:object>
       </w:r>
       <w:r>
@@ -5100,13 +5093,12 @@
           <w:color w:val="333333"/>
           <w:sz w:val="18"/>
           <w:szCs w:val="18"/>
-          <w:lang w:val="en-US"/>
         </w:rPr>
         <w:object w:dxaOrig="225" w:dyaOrig="225" w14:anchorId="259DAA1D">
-          <v:shape id="_x0000_i2819" type="#_x0000_t75" style="width:18pt;height:15.5pt" o:ole="">
+          <v:shape id="_x0000_i1097" type="#_x0000_t75" style="width:18pt;height:15.5pt" o:ole="">
             <v:imagedata r:id="rId6" o:title=""/>
           </v:shape>
-          <w:control r:id="rId14" w:name="DefaultOcxName7" w:shapeid="_x0000_i2819"/>
+          <w:control r:id="rId14" w:name="DefaultOcxName7" w:shapeid="_x0000_i1097"/>
         </w:object>
       </w:r>
       <w:r>
@@ -5139,13 +5131,12 @@
           <w:color w:val="333333"/>
           <w:sz w:val="18"/>
           <w:szCs w:val="18"/>
-          <w:lang w:val="en-US"/>
         </w:rPr>
         <w:object w:dxaOrig="225" w:dyaOrig="225" w14:anchorId="2C93DDD3">
-          <v:shape id="_x0000_i2818" type="#_x0000_t75" style="width:18pt;height:15.5pt" o:ole="">
+          <v:shape id="_x0000_i1100" type="#_x0000_t75" style="width:18pt;height:15.5pt" o:ole="">
             <v:imagedata r:id="rId6" o:title=""/>
           </v:shape>
-          <w:control r:id="rId15" w:name="DefaultOcxName8" w:shapeid="_x0000_i2818"/>
+          <w:control r:id="rId15" w:name="DefaultOcxName8" w:shapeid="_x0000_i1100"/>
         </w:object>
       </w:r>
       <w:r>
@@ -5178,13 +5169,12 @@
           <w:color w:val="333333"/>
           <w:sz w:val="18"/>
           <w:szCs w:val="18"/>
-          <w:lang w:val="en-US"/>
         </w:rPr>
         <w:object w:dxaOrig="225" w:dyaOrig="225" w14:anchorId="3FB1AAFA">
-          <v:shape id="_x0000_i2817" type="#_x0000_t75" style="width:18pt;height:15.5pt" o:ole="">
+          <v:shape id="_x0000_i1103" type="#_x0000_t75" style="width:18pt;height:15.5pt" o:ole="">
             <v:imagedata r:id="rId6" o:title=""/>
           </v:shape>
-          <w:control r:id="rId16" w:name="DefaultOcxName9" w:shapeid="_x0000_i2817"/>
+          <w:control r:id="rId16" w:name="DefaultOcxName9" w:shapeid="_x0000_i1103"/>
         </w:object>
       </w:r>
       <w:r>
@@ -5257,13 +5247,12 @@
           <w:color w:val="333333"/>
           <w:sz w:val="18"/>
           <w:szCs w:val="18"/>
-          <w:lang w:val="en-US"/>
         </w:rPr>
         <w:object w:dxaOrig="225" w:dyaOrig="225" w14:anchorId="1DF9074F">
-          <v:shape id="_x0000_i2816" type="#_x0000_t75" style="width:18pt;height:15.5pt" o:ole="">
+          <v:shape id="_x0000_i1106" type="#_x0000_t75" style="width:18pt;height:15.5pt" o:ole="">
             <v:imagedata r:id="rId6" o:title=""/>
           </v:shape>
-          <w:control r:id="rId17" w:name="DefaultOcxName10" w:shapeid="_x0000_i2816"/>
+          <w:control r:id="rId17" w:name="DefaultOcxName10" w:shapeid="_x0000_i1106"/>
         </w:object>
       </w:r>
       <w:r>
@@ -5296,13 +5285,12 @@
           <w:color w:val="333333"/>
           <w:sz w:val="18"/>
           <w:szCs w:val="18"/>
-          <w:lang w:val="en-US"/>
         </w:rPr>
         <w:object w:dxaOrig="225" w:dyaOrig="225" w14:anchorId="759A329E">
-          <v:shape id="_x0000_i2815" type="#_x0000_t75" style="width:18pt;height:15.5pt" o:ole="">
+          <v:shape id="_x0000_i1109" type="#_x0000_t75" style="width:18pt;height:15.5pt" o:ole="">
             <v:imagedata r:id="rId6" o:title=""/>
           </v:shape>
-          <w:control r:id="rId18" w:name="DefaultOcxName11" w:shapeid="_x0000_i2815"/>
+          <w:control r:id="rId18" w:name="DefaultOcxName11" w:shapeid="_x0000_i1109"/>
         </w:object>
       </w:r>
       <w:r>
@@ -5335,13 +5323,12 @@
           <w:color w:val="333333"/>
           <w:sz w:val="18"/>
           <w:szCs w:val="18"/>
-          <w:lang w:val="en-US"/>
         </w:rPr>
         <w:object w:dxaOrig="225" w:dyaOrig="225" w14:anchorId="3794DE32">
-          <v:shape id="_x0000_i2814" type="#_x0000_t75" style="width:18pt;height:15.5pt" o:ole="">
+          <v:shape id="_x0000_i1112" type="#_x0000_t75" style="width:18pt;height:15.5pt" o:ole="">
             <v:imagedata r:id="rId6" o:title=""/>
           </v:shape>
-          <w:control r:id="rId19" w:name="DefaultOcxName12" w:shapeid="_x0000_i2814"/>
+          <w:control r:id="rId19" w:name="DefaultOcxName12" w:shapeid="_x0000_i1112"/>
         </w:object>
       </w:r>
       <w:r>
@@ -5374,13 +5361,12 @@
           <w:color w:val="333333"/>
           <w:sz w:val="18"/>
           <w:szCs w:val="18"/>
-          <w:lang w:val="en-US"/>
         </w:rPr>
         <w:object w:dxaOrig="225" w:dyaOrig="225" w14:anchorId="651CF54F">
-          <v:shape id="_x0000_i2813" type="#_x0000_t75" style="width:18pt;height:15.5pt" o:ole="">
+          <v:shape id="_x0000_i1115" type="#_x0000_t75" style="width:18pt;height:15.5pt" o:ole="">
             <v:imagedata r:id="rId6" o:title=""/>
           </v:shape>
-          <w:control r:id="rId20" w:name="DefaultOcxName13" w:shapeid="_x0000_i2813"/>
+          <w:control r:id="rId20" w:name="DefaultOcxName13" w:shapeid="_x0000_i1115"/>
         </w:object>
       </w:r>
       <w:r>
@@ -5413,13 +5399,12 @@
           <w:color w:val="333333"/>
           <w:sz w:val="18"/>
           <w:szCs w:val="18"/>
-          <w:lang w:val="en-US"/>
         </w:rPr>
         <w:object w:dxaOrig="225" w:dyaOrig="225" w14:anchorId="22FBCD0A">
-          <v:shape id="_x0000_i2812" type="#_x0000_t75" style="width:18pt;height:15.5pt" o:ole="">
+          <v:shape id="_x0000_i1118" type="#_x0000_t75" style="width:18pt;height:15.5pt" o:ole="">
             <v:imagedata r:id="rId6" o:title=""/>
           </v:shape>
-          <w:control r:id="rId21" w:name="DefaultOcxName14" w:shapeid="_x0000_i2812"/>
+          <w:control r:id="rId21" w:name="DefaultOcxName14" w:shapeid="_x0000_i1118"/>
         </w:object>
       </w:r>
       <w:r>
@@ -5492,13 +5477,12 @@
           <w:color w:val="333333"/>
           <w:sz w:val="18"/>
           <w:szCs w:val="18"/>
-          <w:lang w:val="en-US"/>
         </w:rPr>
         <w:object w:dxaOrig="225" w:dyaOrig="225" w14:anchorId="30F5BD58">
-          <v:shape id="_x0000_i2811" type="#_x0000_t75" style="width:18pt;height:15.5pt" o:ole="">
+          <v:shape id="_x0000_i1121" type="#_x0000_t75" style="width:18pt;height:15.5pt" o:ole="">
             <v:imagedata r:id="rId6" o:title=""/>
           </v:shape>
-          <w:control r:id="rId22" w:name="DefaultOcxName15" w:shapeid="_x0000_i2811"/>
+          <w:control r:id="rId22" w:name="DefaultOcxName15" w:shapeid="_x0000_i1121"/>
         </w:object>
       </w:r>
       <w:r>
@@ -5531,13 +5515,12 @@
           <w:color w:val="333333"/>
           <w:sz w:val="18"/>
           <w:szCs w:val="18"/>
-          <w:lang w:val="en-US"/>
         </w:rPr>
         <w:object w:dxaOrig="225" w:dyaOrig="225" w14:anchorId="5E6DA219">
-          <v:shape id="_x0000_i2810" type="#_x0000_t75" style="width:18pt;height:15.5pt" o:ole="">
+          <v:shape id="_x0000_i1124" type="#_x0000_t75" style="width:18pt;height:15.5pt" o:ole="">
             <v:imagedata r:id="rId6" o:title=""/>
           </v:shape>
-          <w:control r:id="rId23" w:name="DefaultOcxName16" w:shapeid="_x0000_i2810"/>
+          <w:control r:id="rId23" w:name="DefaultOcxName16" w:shapeid="_x0000_i1124"/>
         </w:object>
       </w:r>
       <w:r>
@@ -5570,13 +5553,12 @@
           <w:color w:val="333333"/>
           <w:sz w:val="18"/>
           <w:szCs w:val="18"/>
-          <w:lang w:val="en-US"/>
         </w:rPr>
         <w:object w:dxaOrig="225" w:dyaOrig="225" w14:anchorId="2EF07DB6">
-          <v:shape id="_x0000_i2809" type="#_x0000_t75" style="width:18pt;height:15.5pt" o:ole="">
+          <v:shape id="_x0000_i1127" type="#_x0000_t75" style="width:18pt;height:15.5pt" o:ole="">
             <v:imagedata r:id="rId6" o:title=""/>
           </v:shape>
-          <w:control r:id="rId24" w:name="DefaultOcxName17" w:shapeid="_x0000_i2809"/>
+          <w:control r:id="rId24" w:name="DefaultOcxName17" w:shapeid="_x0000_i1127"/>
         </w:object>
       </w:r>
       <w:r>
@@ -5609,13 +5591,12 @@
           <w:color w:val="333333"/>
           <w:sz w:val="18"/>
           <w:szCs w:val="18"/>
-          <w:lang w:val="en-US"/>
         </w:rPr>
         <w:object w:dxaOrig="225" w:dyaOrig="225" w14:anchorId="5B1386C8">
-          <v:shape id="_x0000_i2808" type="#_x0000_t75" style="width:18pt;height:15.5pt" o:ole="">
+          <v:shape id="_x0000_i1130" type="#_x0000_t75" style="width:18pt;height:15.5pt" o:ole="">
             <v:imagedata r:id="rId6" o:title=""/>
           </v:shape>
-          <w:control r:id="rId25" w:name="DefaultOcxName18" w:shapeid="_x0000_i2808"/>
+          <w:control r:id="rId25" w:name="DefaultOcxName18" w:shapeid="_x0000_i1130"/>
         </w:object>
       </w:r>
       <w:r>
@@ -5648,13 +5629,12 @@
           <w:color w:val="333333"/>
           <w:sz w:val="18"/>
           <w:szCs w:val="18"/>
-          <w:lang w:val="en-US"/>
         </w:rPr>
         <w:object w:dxaOrig="225" w:dyaOrig="225" w14:anchorId="1726946E">
-          <v:shape id="_x0000_i2807" type="#_x0000_t75" style="width:18pt;height:15.5pt" o:ole="">
+          <v:shape id="_x0000_i1133" type="#_x0000_t75" style="width:18pt;height:15.5pt" o:ole="">
             <v:imagedata r:id="rId6" o:title=""/>
           </v:shape>
-          <w:control r:id="rId26" w:name="DefaultOcxName19" w:shapeid="_x0000_i2807"/>
+          <w:control r:id="rId26" w:name="DefaultOcxName19" w:shapeid="_x0000_i1133"/>
         </w:object>
       </w:r>
       <w:r>
@@ -5681,8 +5661,6 @@
           <w:lang w:val="en-US"/>
         </w:rPr>
       </w:pPr>
-      <w:bookmarkStart w:id="0" w:name="_GoBack"/>
-      <w:bookmarkEnd w:id="0"/>
       <w:r>
         <w:rPr>
           <w:rFonts w:ascii="Times New Roman" w:eastAsia="Times New Roman" w:hAnsi="Times New Roman" w:cs="Times New Roman"/>
@@ -5729,13 +5707,12 @@
           <w:color w:val="333333"/>
           <w:sz w:val="18"/>
           <w:szCs w:val="18"/>
-          <w:lang w:val="en-US"/>
         </w:rPr>
         <w:object w:dxaOrig="225" w:dyaOrig="225" w14:anchorId="3E18F769">
-          <v:shape id="_x0000_i2852" type="#_x0000_t75" style="width:18pt;height:15.5pt" o:ole="">
+          <v:shape id="_x0000_i1136" type="#_x0000_t75" style="width:18pt;height:15.5pt" o:ole="">
             <v:imagedata r:id="rId6" o:title=""/>
           </v:shape>
-          <w:control r:id="rId27" w:name="DefaultOcxName20" w:shapeid="_x0000_i2852"/>
+          <w:control r:id="rId27" w:name="DefaultOcxName20" w:shapeid="_x0000_i1136"/>
         </w:object>
       </w:r>
       <w:r>
@@ -5768,13 +5745,12 @@
           <w:color w:val="333333"/>
           <w:sz w:val="18"/>
           <w:szCs w:val="18"/>
-          <w:lang w:val="en-US"/>
         </w:rPr>
         <w:object w:dxaOrig="225" w:dyaOrig="225" w14:anchorId="5ED83A81">
-          <v:shape id="_x0000_i2805" type="#_x0000_t75" style="width:18pt;height:15.5pt" o:ole="">
+          <v:shape id="_x0000_i1139" type="#_x0000_t75" style="width:18pt;height:15.5pt" o:ole="">
             <v:imagedata r:id="rId6" o:title=""/>
           </v:shape>
-          <w:control r:id="rId28" w:name="DefaultOcxName21" w:shapeid="_x0000_i2805"/>
+          <w:control r:id="rId28" w:name="DefaultOcxName21" w:shapeid="_x0000_i1139"/>
         </w:object>
       </w:r>
       <w:r>
@@ -5807,13 +5783,12 @@
           <w:color w:val="333333"/>
           <w:sz w:val="18"/>
           <w:szCs w:val="18"/>
-          <w:lang w:val="en-US"/>
         </w:rPr>
         <w:object w:dxaOrig="225" w:dyaOrig="225" w14:anchorId="28494C05">
-          <v:shape id="_x0000_i2804" type="#_x0000_t75" style="width:18pt;height:15.5pt" o:ole="">
+          <v:shape id="_x0000_i1142" type="#_x0000_t75" style="width:18pt;height:15.5pt" o:ole="">
             <v:imagedata r:id="rId6" o:title=""/>
           </v:shape>
-          <w:control r:id="rId29" w:name="DefaultOcxName22" w:shapeid="_x0000_i2804"/>
+          <w:control r:id="rId29" w:name="DefaultOcxName22" w:shapeid="_x0000_i1142"/>
         </w:object>
       </w:r>
       <w:r>
@@ -5846,13 +5821,12 @@
           <w:color w:val="333333"/>
           <w:sz w:val="18"/>
           <w:szCs w:val="18"/>
-          <w:lang w:val="en-US"/>
         </w:rPr>
         <w:object w:dxaOrig="225" w:dyaOrig="225" w14:anchorId="1EF61789">
-          <v:shape id="_x0000_i2803" type="#_x0000_t75" style="width:18pt;height:15.5pt" o:ole="">
+          <v:shape id="_x0000_i1145" type="#_x0000_t75" style="width:18pt;height:15.5pt" o:ole="">
             <v:imagedata r:id="rId6" o:title=""/>
           </v:shape>
-          <w:control r:id="rId30" w:name="DefaultOcxName23" w:shapeid="_x0000_i2803"/>
+          <w:control r:id="rId30" w:name="DefaultOcxName23" w:shapeid="_x0000_i1145"/>
         </w:object>
       </w:r>
       <w:r>
@@ -5885,13 +5859,12 @@
           <w:color w:val="333333"/>
           <w:sz w:val="18"/>
           <w:szCs w:val="18"/>
-          <w:lang w:val="en-US"/>
         </w:rPr>
         <w:object w:dxaOrig="225" w:dyaOrig="225" w14:anchorId="61F1B3B1">
-          <v:shape id="_x0000_i2802" type="#_x0000_t75" style="width:18pt;height:15.5pt" o:ole="">
+          <v:shape id="_x0000_i1148" type="#_x0000_t75" style="width:18pt;height:15.5pt" o:ole="">
             <v:imagedata r:id="rId6" o:title=""/>
           </v:shape>
-          <w:control r:id="rId31" w:name="DefaultOcxName24" w:shapeid="_x0000_i2802"/>
+          <w:control r:id="rId31" w:name="DefaultOcxName24" w:shapeid="_x0000_i1148"/>
         </w:object>
       </w:r>
       <w:r>
@@ -5964,13 +5937,12 @@
           <w:color w:val="333333"/>
           <w:sz w:val="18"/>
           <w:szCs w:val="18"/>
-          <w:lang w:val="en-US"/>
         </w:rPr>
         <w:object w:dxaOrig="225" w:dyaOrig="225" w14:anchorId="10876DBD">
-          <v:shape id="_x0000_i2801" type="#_x0000_t75" style="width:18pt;height:15.5pt" o:ole="">
+          <v:shape id="_x0000_i1151" type="#_x0000_t75" style="width:18pt;height:15.5pt" o:ole="">
             <v:imagedata r:id="rId6" o:title=""/>
           </v:shape>
-          <w:control r:id="rId32" w:name="DefaultOcxName25" w:shapeid="_x0000_i2801"/>
+          <w:control r:id="rId32" w:name="DefaultOcxName25" w:shapeid="_x0000_i1151"/>
         </w:object>
       </w:r>
       <w:r>
@@ -6003,13 +5975,12 @@
           <w:color w:val="333333"/>
           <w:sz w:val="18"/>
           <w:szCs w:val="18"/>
-          <w:lang w:val="en-US"/>
         </w:rPr>
         <w:object w:dxaOrig="225" w:dyaOrig="225" w14:anchorId="3689965F">
-          <v:shape id="_x0000_i2800" type="#_x0000_t75" style="width:18pt;height:15.5pt" o:ole="">
+          <v:shape id="_x0000_i1154" type="#_x0000_t75" style="width:18pt;height:15.5pt" o:ole="">
             <v:imagedata r:id="rId6" o:title=""/>
           </v:shape>
-          <w:control r:id="rId33" w:name="DefaultOcxName26" w:shapeid="_x0000_i2800"/>
+          <w:control r:id="rId33" w:name="DefaultOcxName26" w:shapeid="_x0000_i1154"/>
         </w:object>
       </w:r>
       <w:r>
@@ -6042,13 +6013,12 @@
           <w:color w:val="333333"/>
           <w:sz w:val="18"/>
           <w:szCs w:val="18"/>
-          <w:lang w:val="en-US"/>
         </w:rPr>
         <w:object w:dxaOrig="225" w:dyaOrig="225" w14:anchorId="575A8284">
-          <v:shape id="_x0000_i2799" type="#_x0000_t75" style="width:18pt;height:15.5pt" o:ole="">
+          <v:shape id="_x0000_i1157" type="#_x0000_t75" style="width:18pt;height:15.5pt" o:ole="">
             <v:imagedata r:id="rId6" o:title=""/>
           </v:shape>
-          <w:control r:id="rId34" w:name="DefaultOcxName27" w:shapeid="_x0000_i2799"/>
+          <w:control r:id="rId34" w:name="DefaultOcxName27" w:shapeid="_x0000_i1157"/>
         </w:object>
       </w:r>
       <w:r>
@@ -6081,13 +6051,12 @@
           <w:color w:val="333333"/>
           <w:sz w:val="18"/>
           <w:szCs w:val="18"/>
-          <w:lang w:val="en-US"/>
         </w:rPr>
         <w:object w:dxaOrig="225" w:dyaOrig="225" w14:anchorId="464DF126">
-          <v:shape id="_x0000_i2798" type="#_x0000_t75" style="width:18pt;height:15.5pt" o:ole="">
+          <v:shape id="_x0000_i1160" type="#_x0000_t75" style="width:18pt;height:15.5pt" o:ole="">
             <v:imagedata r:id="rId6" o:title=""/>
           </v:shape>
-          <w:control r:id="rId35" w:name="DefaultOcxName28" w:shapeid="_x0000_i2798"/>
+          <w:control r:id="rId35" w:name="DefaultOcxName28" w:shapeid="_x0000_i1160"/>
         </w:object>
       </w:r>
       <w:r>
@@ -6120,13 +6089,12 @@
           <w:color w:val="333333"/>
           <w:sz w:val="18"/>
           <w:szCs w:val="18"/>
-          <w:lang w:val="en-US"/>
         </w:rPr>
         <w:object w:dxaOrig="225" w:dyaOrig="225" w14:anchorId="37290790">
-          <v:shape id="_x0000_i2797" type="#_x0000_t75" style="width:18pt;height:15.5pt" o:ole="">
+          <v:shape id="_x0000_i1163" type="#_x0000_t75" style="width:18pt;height:15.5pt" o:ole="">
             <v:imagedata r:id="rId6" o:title=""/>
           </v:shape>
-          <w:control r:id="rId36" w:name="DefaultOcxName29" w:shapeid="_x0000_i2797"/>
+          <w:control r:id="rId36" w:name="DefaultOcxName29" w:shapeid="_x0000_i1163"/>
         </w:object>
       </w:r>
       <w:r>
@@ -6200,13 +6168,12 @@
           <w:color w:val="333333"/>
           <w:sz w:val="18"/>
           <w:szCs w:val="18"/>
-          <w:lang w:val="en-US"/>
         </w:rPr>
         <w:object w:dxaOrig="225" w:dyaOrig="225" w14:anchorId="3C13E11A">
-          <v:shape id="_x0000_i2796" type="#_x0000_t75" style="width:18pt;height:15.5pt" o:ole="">
+          <v:shape id="_x0000_i1166" type="#_x0000_t75" style="width:18pt;height:15.5pt" o:ole="">
             <v:imagedata r:id="rId6" o:title=""/>
           </v:shape>
-          <w:control r:id="rId37" w:name="DefaultOcxName30" w:shapeid="_x0000_i2796"/>
+          <w:control r:id="rId37" w:name="DefaultOcxName30" w:shapeid="_x0000_i1166"/>
         </w:object>
       </w:r>
       <w:r>
@@ -6239,13 +6206,12 @@
           <w:color w:val="333333"/>
           <w:sz w:val="18"/>
           <w:szCs w:val="18"/>
-          <w:lang w:val="en-US"/>
         </w:rPr>
         <w:object w:dxaOrig="225" w:dyaOrig="225" w14:anchorId="61AF685A">
-          <v:shape id="_x0000_i2795" type="#_x0000_t75" style="width:18pt;height:15.5pt" o:ole="">
+          <v:shape id="_x0000_i1169" type="#_x0000_t75" style="width:18pt;height:15.5pt" o:ole="">
             <v:imagedata r:id="rId6" o:title=""/>
           </v:shape>
-          <w:control r:id="rId38" w:name="DefaultOcxName31" w:shapeid="_x0000_i2795"/>
+          <w:control r:id="rId38" w:name="DefaultOcxName31" w:shapeid="_x0000_i1169"/>
         </w:object>
       </w:r>
       <w:r>
@@ -6278,13 +6244,12 @@
           <w:color w:val="333333"/>
           <w:sz w:val="18"/>
           <w:szCs w:val="18"/>
-          <w:lang w:val="en-US"/>
         </w:rPr>
         <w:object w:dxaOrig="225" w:dyaOrig="225" w14:anchorId="21433098">
-          <v:shape id="_x0000_i2794" type="#_x0000_t75" style="width:18pt;height:15.5pt" o:ole="">
+          <v:shape id="_x0000_i1172" type="#_x0000_t75" style="width:18pt;height:15.5pt" o:ole="">
             <v:imagedata r:id="rId6" o:title=""/>
           </v:shape>
-          <w:control r:id="rId39" w:name="DefaultOcxName32" w:shapeid="_x0000_i2794"/>
+          <w:control r:id="rId39" w:name="DefaultOcxName32" w:shapeid="_x0000_i1172"/>
         </w:object>
       </w:r>
       <w:r>
@@ -6317,13 +6282,12 @@
           <w:color w:val="333333"/>
           <w:sz w:val="18"/>
           <w:szCs w:val="18"/>
-          <w:lang w:val="en-US"/>
         </w:rPr>
         <w:object w:dxaOrig="225" w:dyaOrig="225" w14:anchorId="29AC0047">
-          <v:shape id="_x0000_i2793" type="#_x0000_t75" style="width:18pt;height:15.5pt" o:ole="">
+          <v:shape id="_x0000_i1175" type="#_x0000_t75" style="width:18pt;height:15.5pt" o:ole="">
             <v:imagedata r:id="rId6" o:title=""/>
           </v:shape>
-          <w:control r:id="rId40" w:name="DefaultOcxName33" w:shapeid="_x0000_i2793"/>
+          <w:control r:id="rId40" w:name="DefaultOcxName33" w:shapeid="_x0000_i1175"/>
         </w:object>
       </w:r>
       <w:r>
@@ -6356,13 +6320,12 @@
           <w:color w:val="333333"/>
           <w:sz w:val="18"/>
           <w:szCs w:val="18"/>
-          <w:lang w:val="en-US"/>
         </w:rPr>
         <w:object w:dxaOrig="225" w:dyaOrig="225" w14:anchorId="46935B17">
-          <v:shape id="_x0000_i2792" type="#_x0000_t75" style="width:18pt;height:15.5pt" o:ole="">
+          <v:shape id="_x0000_i1178" type="#_x0000_t75" style="width:18pt;height:15.5pt" o:ole="">
             <v:imagedata r:id="rId6" o:title=""/>
           </v:shape>
-          <w:control r:id="rId41" w:name="DefaultOcxName34" w:shapeid="_x0000_i2792"/>
+          <w:control r:id="rId41" w:name="DefaultOcxName34" w:shapeid="_x0000_i1178"/>
         </w:object>
       </w:r>
       <w:r>
@@ -6435,13 +6398,12 @@
           <w:color w:val="333333"/>
           <w:sz w:val="18"/>
           <w:szCs w:val="18"/>
-          <w:lang w:val="en-US"/>
         </w:rPr>
         <w:object w:dxaOrig="225" w:dyaOrig="225" w14:anchorId="1E1A5D25">
-          <v:shape id="_x0000_i2791" type="#_x0000_t75" style="width:18pt;height:15.5pt" o:ole="">
+          <v:shape id="_x0000_i1181" type="#_x0000_t75" style="width:18pt;height:15.5pt" o:ole="">
             <v:imagedata r:id="rId6" o:title=""/>
           </v:shape>
-          <w:control r:id="rId42" w:name="DefaultOcxName35" w:shapeid="_x0000_i2791"/>
+          <w:control r:id="rId42" w:name="DefaultOcxName35" w:shapeid="_x0000_i1181"/>
         </w:object>
       </w:r>
       <w:r>
@@ -6474,13 +6436,12 @@
           <w:color w:val="333333"/>
           <w:sz w:val="18"/>
           <w:szCs w:val="18"/>
-          <w:lang w:val="en-US"/>
         </w:rPr>
         <w:object w:dxaOrig="225" w:dyaOrig="225" w14:anchorId="74741B78">
-          <v:shape id="_x0000_i2790" type="#_x0000_t75" style="width:18pt;height:15.5pt" o:ole="">
+          <v:shape id="_x0000_i1184" type="#_x0000_t75" style="width:18pt;height:15.5pt" o:ole="">
             <v:imagedata r:id="rId6" o:title=""/>
           </v:shape>
-          <w:control r:id="rId43" w:name="DefaultOcxName36" w:shapeid="_x0000_i2790"/>
+          <w:control r:id="rId43" w:name="DefaultOcxName36" w:shapeid="_x0000_i1184"/>
         </w:object>
       </w:r>
       <w:r>
@@ -6513,13 +6474,12 @@
           <w:color w:val="333333"/>
           <w:sz w:val="18"/>
           <w:szCs w:val="18"/>
-          <w:lang w:val="en-US"/>
         </w:rPr>
         <w:object w:dxaOrig="225" w:dyaOrig="225" w14:anchorId="254ED24A">
-          <v:shape id="_x0000_i2789" type="#_x0000_t75" style="width:18pt;height:15.5pt" o:ole="">
+          <v:shape id="_x0000_i1187" type="#_x0000_t75" style="width:18pt;height:15.5pt" o:ole="">
             <v:imagedata r:id="rId6" o:title=""/>
           </v:shape>
-          <w:control r:id="rId44" w:name="DefaultOcxName37" w:shapeid="_x0000_i2789"/>
+          <w:control r:id="rId44" w:name="DefaultOcxName37" w:shapeid="_x0000_i1187"/>
         </w:object>
       </w:r>
       <w:r>
@@ -6552,13 +6512,12 @@
           <w:color w:val="333333"/>
           <w:sz w:val="18"/>
           <w:szCs w:val="18"/>
-          <w:lang w:val="en-US"/>
         </w:rPr>
         <w:object w:dxaOrig="225" w:dyaOrig="225" w14:anchorId="5BE638EC">
-          <v:shape id="_x0000_i2788" type="#_x0000_t75" style="width:18pt;height:15.5pt" o:ole="">
+          <v:shape id="_x0000_i1190" type="#_x0000_t75" style="width:18pt;height:15.5pt" o:ole="">
             <v:imagedata r:id="rId6" o:title=""/>
           </v:shape>
-          <w:control r:id="rId45" w:name="DefaultOcxName38" w:shapeid="_x0000_i2788"/>
+          <w:control r:id="rId45" w:name="DefaultOcxName38" w:shapeid="_x0000_i1190"/>
         </w:object>
       </w:r>
       <w:r>
@@ -6591,13 +6550,12 @@
           <w:color w:val="333333"/>
           <w:sz w:val="18"/>
           <w:szCs w:val="18"/>
-          <w:lang w:val="en-US"/>
         </w:rPr>
         <w:object w:dxaOrig="225" w:dyaOrig="225" w14:anchorId="2A229FFC">
-          <v:shape id="_x0000_i2787" type="#_x0000_t75" style="width:18pt;height:15.5pt" o:ole="">
+          <v:shape id="_x0000_i1193" type="#_x0000_t75" style="width:18pt;height:15.5pt" o:ole="">
             <v:imagedata r:id="rId6" o:title=""/>
           </v:shape>
-          <w:control r:id="rId46" w:name="DefaultOcxName39" w:shapeid="_x0000_i2787"/>
+          <w:control r:id="rId46" w:name="DefaultOcxName39" w:shapeid="_x0000_i1193"/>
         </w:object>
       </w:r>
       <w:r>
@@ -6670,13 +6628,12 @@
           <w:color w:val="333333"/>
           <w:sz w:val="18"/>
           <w:szCs w:val="18"/>
-          <w:lang w:val="en-US"/>
         </w:rPr>
         <w:object w:dxaOrig="225" w:dyaOrig="225" w14:anchorId="0D604FC1">
-          <v:shape id="_x0000_i2786" type="#_x0000_t75" style="width:18pt;height:15.5pt" o:ole="">
+          <v:shape id="_x0000_i1196" type="#_x0000_t75" style="width:18pt;height:15.5pt" o:ole="">
             <v:imagedata r:id="rId6" o:title=""/>
           </v:shape>
-          <w:control r:id="rId47" w:name="DefaultOcxName40" w:shapeid="_x0000_i2786"/>
+          <w:control r:id="rId47" w:name="DefaultOcxName40" w:shapeid="_x0000_i1196"/>
         </w:object>
       </w:r>
       <w:r>
@@ -6709,13 +6666,12 @@
           <w:color w:val="333333"/>
           <w:sz w:val="18"/>
           <w:szCs w:val="18"/>
-          <w:lang w:val="en-US"/>
         </w:rPr>
         <w:object w:dxaOrig="225" w:dyaOrig="225" w14:anchorId="42E06459">
-          <v:shape id="_x0000_i2785" type="#_x0000_t75" style="width:18pt;height:15.5pt" o:ole="">
+          <v:shape id="_x0000_i1199" type="#_x0000_t75" style="width:18pt;height:15.5pt" o:ole="">
             <v:imagedata r:id="rId6" o:title=""/>
           </v:shape>
-          <w:control r:id="rId48" w:name="DefaultOcxName41" w:shapeid="_x0000_i2785"/>
+          <w:control r:id="rId48" w:name="DefaultOcxName41" w:shapeid="_x0000_i1199"/>
         </w:object>
       </w:r>
       <w:r>
@@ -6748,13 +6704,12 @@
           <w:color w:val="333333"/>
           <w:sz w:val="18"/>
           <w:szCs w:val="18"/>
-          <w:lang w:val="en-US"/>
         </w:rPr>
         <w:object w:dxaOrig="225" w:dyaOrig="225" w14:anchorId="35767DE1">
-          <v:shape id="_x0000_i2784" type="#_x0000_t75" style="width:18pt;height:15.5pt" o:ole="">
+          <v:shape id="_x0000_i1202" type="#_x0000_t75" style="width:18pt;height:15.5pt" o:ole="">
             <v:imagedata r:id="rId6" o:title=""/>
           </v:shape>
-          <w:control r:id="rId49" w:name="DefaultOcxName42" w:shapeid="_x0000_i2784"/>
+          <w:control r:id="rId49" w:name="DefaultOcxName42" w:shapeid="_x0000_i1202"/>
         </w:object>
       </w:r>
       <w:r>
@@ -6787,13 +6742,12 @@
           <w:color w:val="333333"/>
           <w:sz w:val="18"/>
           <w:szCs w:val="18"/>
-          <w:lang w:val="en-US"/>
         </w:rPr>
         <w:object w:dxaOrig="225" w:dyaOrig="225" w14:anchorId="1DC7E886">
-          <v:shape id="_x0000_i2783" type="#_x0000_t75" style="width:18pt;height:15.5pt" o:ole="">
+          <v:shape id="_x0000_i1205" type="#_x0000_t75" style="width:18pt;height:15.5pt" o:ole="">
             <v:imagedata r:id="rId6" o:title=""/>
           </v:shape>
-          <w:control r:id="rId50" w:name="DefaultOcxName43" w:shapeid="_x0000_i2783"/>
+          <w:control r:id="rId50" w:name="DefaultOcxName43" w:shapeid="_x0000_i1205"/>
         </w:object>
       </w:r>
       <w:r>
@@ -6826,13 +6780,12 @@
           <w:color w:val="333333"/>
           <w:sz w:val="18"/>
           <w:szCs w:val="18"/>
-          <w:lang w:val="en-US"/>
         </w:rPr>
         <w:object w:dxaOrig="225" w:dyaOrig="225" w14:anchorId="1930109C">
-          <v:shape id="_x0000_i2782" type="#_x0000_t75" style="width:18pt;height:15.5pt" o:ole="">
+          <v:shape id="_x0000_i1208" type="#_x0000_t75" style="width:18pt;height:15.5pt" o:ole="">
             <v:imagedata r:id="rId6" o:title=""/>
           </v:shape>
-          <w:control r:id="rId51" w:name="DefaultOcxName44" w:shapeid="_x0000_i2782"/>
+          <w:control r:id="rId51" w:name="DefaultOcxName44" w:shapeid="_x0000_i1208"/>
         </w:object>
       </w:r>
       <w:r>
@@ -6905,13 +6858,12 @@
           <w:color w:val="333333"/>
           <w:sz w:val="18"/>
           <w:szCs w:val="18"/>
-          <w:lang w:val="en-US"/>
         </w:rPr>
         <w:object w:dxaOrig="225" w:dyaOrig="225" w14:anchorId="63F9DF6D">
-          <v:shape id="_x0000_i2781" type="#_x0000_t75" style="width:18pt;height:15.5pt" o:ole="">
+          <v:shape id="_x0000_i1211" type="#_x0000_t75" style="width:18pt;height:15.5pt" o:ole="">
             <v:imagedata r:id="rId6" o:title=""/>
           </v:shape>
-          <w:control r:id="rId52" w:name="DefaultOcxName45" w:shapeid="_x0000_i2781"/>
+          <w:control r:id="rId52" w:name="DefaultOcxName45" w:shapeid="_x0000_i1211"/>
         </w:object>
       </w:r>
       <w:r>
@@ -6944,13 +6896,12 @@
           <w:color w:val="333333"/>
           <w:sz w:val="18"/>
           <w:szCs w:val="18"/>
-          <w:lang w:val="en-US"/>
         </w:rPr>
         <w:object w:dxaOrig="225" w:dyaOrig="225" w14:anchorId="03FD3FA1">
-          <v:shape id="_x0000_i2780" type="#_x0000_t75" style="width:18pt;height:15.5pt" o:ole="">
+          <v:shape id="_x0000_i1214" type="#_x0000_t75" style="width:18pt;height:15.5pt" o:ole="">
             <v:imagedata r:id="rId6" o:title=""/>
           </v:shape>
-          <w:control r:id="rId53" w:name="DefaultOcxName46" w:shapeid="_x0000_i2780"/>
+          <w:control r:id="rId53" w:name="DefaultOcxName46" w:shapeid="_x0000_i1214"/>
         </w:object>
       </w:r>
       <w:r>
@@ -6983,13 +6934,12 @@
           <w:color w:val="333333"/>
           <w:sz w:val="18"/>
           <w:szCs w:val="18"/>
-          <w:lang w:val="en-US"/>
         </w:rPr>
         <w:object w:dxaOrig="225" w:dyaOrig="225" w14:anchorId="257EAD9A">
-          <v:shape id="_x0000_i2779" type="#_x0000_t75" style="width:18pt;height:15.5pt" o:ole="">
+          <v:shape id="_x0000_i1217" type="#_x0000_t75" style="width:18pt;height:15.5pt" o:ole="">
             <v:imagedata r:id="rId6" o:title=""/>
           </v:shape>
-          <w:control r:id="rId54" w:name="DefaultOcxName47" w:shapeid="_x0000_i2779"/>
+          <w:control r:id="rId54" w:name="DefaultOcxName47" w:shapeid="_x0000_i1217"/>
         </w:object>
       </w:r>
       <w:r>
@@ -7022,13 +6972,12 @@
           <w:color w:val="333333"/>
           <w:sz w:val="18"/>
           <w:szCs w:val="18"/>
-          <w:lang w:val="en-US"/>
         </w:rPr>
         <w:object w:dxaOrig="225" w:dyaOrig="225" w14:anchorId="07D6A392">
-          <v:shape id="_x0000_i2778" type="#_x0000_t75" style="width:18pt;height:15.5pt" o:ole="">
+          <v:shape id="_x0000_i1220" type="#_x0000_t75" style="width:18pt;height:15.5pt" o:ole="">
             <v:imagedata r:id="rId6" o:title=""/>
           </v:shape>
-          <w:control r:id="rId55" w:name="DefaultOcxName48" w:shapeid="_x0000_i2778"/>
+          <w:control r:id="rId55" w:name="DefaultOcxName48" w:shapeid="_x0000_i1220"/>
         </w:object>
       </w:r>
       <w:r>
@@ -7061,13 +7010,12 @@
           <w:color w:val="333333"/>
           <w:sz w:val="18"/>
           <w:szCs w:val="18"/>
-          <w:lang w:val="en-US"/>
         </w:rPr>
         <w:object w:dxaOrig="225" w:dyaOrig="225" w14:anchorId="504DDB79">
-          <v:shape id="_x0000_i2777" type="#_x0000_t75" style="width:18pt;height:15.5pt" o:ole="">
+          <v:shape id="_x0000_i1223" type="#_x0000_t75" style="width:18pt;height:15.5pt" o:ole="">
             <v:imagedata r:id="rId6" o:title=""/>
           </v:shape>
-          <w:control r:id="rId56" w:name="DefaultOcxName49" w:shapeid="_x0000_i2777"/>
+          <w:control r:id="rId56" w:name="DefaultOcxName49" w:shapeid="_x0000_i1223"/>
         </w:object>
       </w:r>
       <w:r>
@@ -7080,6 +7028,1699 @@
         </w:rPr>
         <w:t>Very Often</w:t>
       </w:r>
+    </w:p>
+    <w:p>
+      <w:pPr>
+        <w:shd w:val="clear" w:color="auto" w:fill="FFFFFF"/>
+        <w:spacing w:after="75" w:line="240" w:lineRule="auto"/>
+        <w:textAlignment w:val="baseline"/>
+        <w:rPr>
+          <w:rFonts w:ascii="Times New Roman" w:eastAsia="Times New Roman" w:hAnsi="Times New Roman" w:cs="Times New Roman"/>
+          <w:color w:val="333333"/>
+          <w:sz w:val="18"/>
+          <w:szCs w:val="18"/>
+          <w:lang w:val="en-US"/>
+        </w:rPr>
+      </w:pPr>
+    </w:p>
+    <w:p>
+      <w:pPr>
+        <w:shd w:val="clear" w:color="auto" w:fill="FFFFFF"/>
+        <w:spacing w:after="75" w:line="240" w:lineRule="auto"/>
+        <w:textAlignment w:val="baseline"/>
+        <w:rPr>
+          <w:rFonts w:ascii="Times New Roman" w:eastAsia="Times New Roman" w:hAnsi="Times New Roman" w:cs="Times New Roman"/>
+          <w:color w:val="333333"/>
+          <w:sz w:val="18"/>
+          <w:szCs w:val="18"/>
+          <w:lang w:val="en-US"/>
+        </w:rPr>
+      </w:pPr>
+    </w:p>
+    <w:p>
+      <w:pPr>
+        <w:shd w:val="clear" w:color="auto" w:fill="FFFFFF"/>
+        <w:spacing w:after="75" w:line="240" w:lineRule="auto"/>
+        <w:textAlignment w:val="baseline"/>
+        <w:rPr>
+          <w:rFonts w:ascii="Times New Roman" w:eastAsia="Times New Roman" w:hAnsi="Times New Roman" w:cs="Times New Roman"/>
+          <w:color w:val="333333"/>
+          <w:sz w:val="18"/>
+          <w:szCs w:val="18"/>
+          <w:lang w:val="en-US"/>
+        </w:rPr>
+      </w:pPr>
+    </w:p>
+    <w:p>
+      <w:pPr>
+        <w:shd w:val="clear" w:color="auto" w:fill="FFFFFF"/>
+        <w:spacing w:after="75" w:line="240" w:lineRule="auto"/>
+        <w:textAlignment w:val="baseline"/>
+        <w:rPr>
+          <w:rFonts w:ascii="Times New Roman" w:eastAsia="Times New Roman" w:hAnsi="Times New Roman" w:cs="Times New Roman"/>
+          <w:color w:val="333333"/>
+          <w:sz w:val="18"/>
+          <w:szCs w:val="18"/>
+          <w:lang w:val="en-US"/>
+        </w:rPr>
+      </w:pPr>
+    </w:p>
+    <w:p>
+      <w:pPr>
+        <w:shd w:val="clear" w:color="auto" w:fill="FFFFFF"/>
+        <w:spacing w:after="75" w:line="240" w:lineRule="auto"/>
+        <w:textAlignment w:val="baseline"/>
+        <w:rPr>
+          <w:rFonts w:ascii="Times New Roman" w:eastAsia="Times New Roman" w:hAnsi="Times New Roman" w:cs="Times New Roman"/>
+          <w:color w:val="333333"/>
+          <w:sz w:val="18"/>
+          <w:szCs w:val="18"/>
+          <w:lang w:val="en-US"/>
+        </w:rPr>
+      </w:pPr>
+    </w:p>
+    <w:p>
+      <w:pPr>
+        <w:shd w:val="clear" w:color="auto" w:fill="FFFFFF"/>
+        <w:spacing w:after="75" w:line="240" w:lineRule="auto"/>
+        <w:textAlignment w:val="baseline"/>
+        <w:rPr>
+          <w:rFonts w:ascii="Times New Roman" w:eastAsia="Times New Roman" w:hAnsi="Times New Roman" w:cs="Times New Roman"/>
+          <w:color w:val="333333"/>
+          <w:sz w:val="18"/>
+          <w:szCs w:val="18"/>
+          <w:lang w:val="en-US"/>
+        </w:rPr>
+      </w:pPr>
+    </w:p>
+    <w:p>
+      <w:pPr>
+        <w:shd w:val="clear" w:color="auto" w:fill="FFFFFF"/>
+        <w:spacing w:after="75" w:line="240" w:lineRule="auto"/>
+        <w:textAlignment w:val="baseline"/>
+        <w:rPr>
+          <w:rFonts w:ascii="Times New Roman" w:eastAsia="Times New Roman" w:hAnsi="Times New Roman" w:cs="Times New Roman"/>
+          <w:color w:val="333333"/>
+          <w:sz w:val="18"/>
+          <w:szCs w:val="18"/>
+          <w:lang w:val="en-US"/>
+        </w:rPr>
+      </w:pPr>
+    </w:p>
+    <w:p>
+      <w:pPr>
+        <w:shd w:val="clear" w:color="auto" w:fill="FFFFFF"/>
+        <w:spacing w:after="75" w:line="240" w:lineRule="auto"/>
+        <w:textAlignment w:val="baseline"/>
+        <w:rPr>
+          <w:rFonts w:ascii="Times New Roman" w:eastAsia="Times New Roman" w:hAnsi="Times New Roman" w:cs="Times New Roman"/>
+          <w:color w:val="333333"/>
+          <w:sz w:val="18"/>
+          <w:szCs w:val="18"/>
+          <w:lang w:val="en-US"/>
+        </w:rPr>
+      </w:pPr>
+    </w:p>
+    <w:p>
+      <w:pPr>
+        <w:shd w:val="clear" w:color="auto" w:fill="FFFFFF"/>
+        <w:spacing w:after="75" w:line="240" w:lineRule="auto"/>
+        <w:textAlignment w:val="baseline"/>
+        <w:rPr>
+          <w:rFonts w:ascii="Times New Roman" w:eastAsia="Times New Roman" w:hAnsi="Times New Roman" w:cs="Times New Roman"/>
+          <w:color w:val="333333"/>
+          <w:sz w:val="18"/>
+          <w:szCs w:val="18"/>
+          <w:lang w:val="en-US"/>
+        </w:rPr>
+      </w:pPr>
+    </w:p>
+    <w:p>
+      <w:pPr>
+        <w:shd w:val="clear" w:color="auto" w:fill="FFFFFF"/>
+        <w:spacing w:after="75" w:line="240" w:lineRule="auto"/>
+        <w:textAlignment w:val="baseline"/>
+        <w:rPr>
+          <w:rFonts w:ascii="Times New Roman" w:eastAsia="Times New Roman" w:hAnsi="Times New Roman" w:cs="Times New Roman"/>
+          <w:color w:val="333333"/>
+          <w:sz w:val="18"/>
+          <w:szCs w:val="18"/>
+          <w:lang w:val="en-US"/>
+        </w:rPr>
+      </w:pPr>
+    </w:p>
+    <w:p>
+      <w:pPr>
+        <w:shd w:val="clear" w:color="auto" w:fill="FFFFFF"/>
+        <w:spacing w:after="75" w:line="240" w:lineRule="auto"/>
+        <w:textAlignment w:val="baseline"/>
+        <w:rPr>
+          <w:rFonts w:ascii="Times New Roman" w:eastAsia="Times New Roman" w:hAnsi="Times New Roman" w:cs="Times New Roman"/>
+          <w:color w:val="333333"/>
+          <w:sz w:val="18"/>
+          <w:szCs w:val="18"/>
+          <w:lang w:val="en-US"/>
+        </w:rPr>
+      </w:pPr>
+    </w:p>
+    <w:p>
+      <w:pPr>
+        <w:shd w:val="clear" w:color="auto" w:fill="FFFFFF"/>
+        <w:spacing w:after="75" w:line="240" w:lineRule="auto"/>
+        <w:textAlignment w:val="baseline"/>
+        <w:rPr>
+          <w:rFonts w:ascii="Times New Roman" w:eastAsia="Times New Roman" w:hAnsi="Times New Roman" w:cs="Times New Roman"/>
+          <w:color w:val="333333"/>
+          <w:sz w:val="18"/>
+          <w:szCs w:val="18"/>
+          <w:lang w:val="en-US"/>
+        </w:rPr>
+      </w:pPr>
+    </w:p>
+    <w:p>
+      <w:pPr>
+        <w:shd w:val="clear" w:color="auto" w:fill="FFFFFF"/>
+        <w:spacing w:after="75" w:line="240" w:lineRule="auto"/>
+        <w:textAlignment w:val="baseline"/>
+        <w:rPr>
+          <w:rFonts w:ascii="Times New Roman" w:eastAsia="Times New Roman" w:hAnsi="Times New Roman" w:cs="Times New Roman"/>
+          <w:color w:val="333333"/>
+          <w:sz w:val="18"/>
+          <w:szCs w:val="18"/>
+          <w:lang w:val="en-US"/>
+        </w:rPr>
+      </w:pPr>
+    </w:p>
+    <w:p>
+      <w:pPr>
+        <w:shd w:val="clear" w:color="auto" w:fill="FFFFFF"/>
+        <w:spacing w:after="75" w:line="240" w:lineRule="auto"/>
+        <w:textAlignment w:val="baseline"/>
+        <w:rPr>
+          <w:rFonts w:ascii="Times New Roman" w:eastAsia="Times New Roman" w:hAnsi="Times New Roman" w:cs="Times New Roman"/>
+          <w:color w:val="333333"/>
+          <w:sz w:val="18"/>
+          <w:szCs w:val="18"/>
+          <w:lang w:val="en-US"/>
+        </w:rPr>
+      </w:pPr>
+    </w:p>
+    <w:p>
+      <w:pPr>
+        <w:shd w:val="clear" w:color="auto" w:fill="FFFFFF"/>
+        <w:spacing w:after="75" w:line="240" w:lineRule="auto"/>
+        <w:textAlignment w:val="baseline"/>
+        <w:rPr>
+          <w:rFonts w:ascii="Times New Roman" w:eastAsia="Times New Roman" w:hAnsi="Times New Roman" w:cs="Times New Roman"/>
+          <w:color w:val="333333"/>
+          <w:sz w:val="18"/>
+          <w:szCs w:val="18"/>
+          <w:lang w:val="en-US"/>
+        </w:rPr>
+      </w:pPr>
+    </w:p>
+    <w:p>
+      <w:pPr>
+        <w:shd w:val="clear" w:color="auto" w:fill="FFFFFF"/>
+        <w:spacing w:after="75" w:line="240" w:lineRule="auto"/>
+        <w:textAlignment w:val="baseline"/>
+        <w:rPr>
+          <w:rFonts w:ascii="Times New Roman" w:eastAsia="Times New Roman" w:hAnsi="Times New Roman" w:cs="Times New Roman"/>
+          <w:color w:val="333333"/>
+          <w:sz w:val="18"/>
+          <w:szCs w:val="18"/>
+          <w:lang w:val="en-US"/>
+        </w:rPr>
+      </w:pPr>
+    </w:p>
+    <w:tbl>
+      <w:tblPr>
+        <w:tblStyle w:val="TableGrid"/>
+        <w:tblW w:w="0" w:type="auto"/>
+        <w:tblLook w:val="04A0" w:firstRow="1" w:lastRow="0" w:firstColumn="1" w:lastColumn="0" w:noHBand="0" w:noVBand="1"/>
+      </w:tblPr>
+      <w:tblGrid>
+        <w:gridCol w:w="3005"/>
+        <w:gridCol w:w="1668"/>
+        <w:gridCol w:w="4343"/>
+      </w:tblGrid>
+      <w:tr>
+        <w:tc>
+          <w:tcPr>
+            <w:tcW w:w="3005" w:type="dxa"/>
+          </w:tcPr>
+          <w:p>
+            <w:pPr>
+              <w:jc w:val="both"/>
+              <w:rPr>
+                <w:b/>
+                <w:sz w:val="16"/>
+                <w:szCs w:val="16"/>
+              </w:rPr>
+            </w:pPr>
+            <w:r>
+              <w:rPr>
+                <w:b/>
+                <w:sz w:val="16"/>
+                <w:szCs w:val="16"/>
+              </w:rPr>
+              <w:lastRenderedPageBreak/>
+              <w:t xml:space="preserve">Attribute </w:t>
+            </w:r>
+            <w:r>
+              <w:rPr>
+                <w:b/>
+                <w:sz w:val="16"/>
+                <w:szCs w:val="16"/>
+              </w:rPr>
+              <w:t xml:space="preserve"> </w:t>
+            </w:r>
+          </w:p>
+        </w:tc>
+        <w:tc>
+          <w:tcPr>
+            <w:tcW w:w="1668" w:type="dxa"/>
+          </w:tcPr>
+          <w:p>
+            <w:pPr>
+              <w:jc w:val="both"/>
+              <w:rPr>
+                <w:b/>
+                <w:sz w:val="16"/>
+                <w:szCs w:val="16"/>
+              </w:rPr>
+            </w:pPr>
+            <w:r>
+              <w:rPr>
+                <w:b/>
+                <w:sz w:val="16"/>
+                <w:szCs w:val="16"/>
+              </w:rPr>
+              <w:t>Type</w:t>
+            </w:r>
+          </w:p>
+        </w:tc>
+        <w:tc>
+          <w:tcPr>
+            <w:tcW w:w="4343" w:type="dxa"/>
+          </w:tcPr>
+          <w:p>
+            <w:pPr>
+              <w:jc w:val="both"/>
+              <w:rPr>
+                <w:b/>
+                <w:sz w:val="16"/>
+                <w:szCs w:val="16"/>
+              </w:rPr>
+            </w:pPr>
+            <w:r>
+              <w:rPr>
+                <w:b/>
+                <w:sz w:val="16"/>
+                <w:szCs w:val="16"/>
+              </w:rPr>
+              <w:t xml:space="preserve">Description </w:t>
+            </w:r>
+          </w:p>
+        </w:tc>
+      </w:tr>
+      <w:tr>
+        <w:tc>
+          <w:tcPr>
+            <w:tcW w:w="3005" w:type="dxa"/>
+          </w:tcPr>
+          <w:p>
+            <w:pPr>
+              <w:jc w:val="both"/>
+              <w:rPr>
+                <w:sz w:val="16"/>
+                <w:szCs w:val="16"/>
+                <w:highlight w:val="green"/>
+              </w:rPr>
+            </w:pPr>
+            <w:r>
+              <w:rPr>
+                <w:sz w:val="16"/>
+                <w:szCs w:val="16"/>
+                <w:highlight w:val="green"/>
+              </w:rPr>
+              <w:t xml:space="preserve">Age </w:t>
+            </w:r>
+          </w:p>
+        </w:tc>
+        <w:tc>
+          <w:tcPr>
+            <w:tcW w:w="1668" w:type="dxa"/>
+          </w:tcPr>
+          <w:p>
+            <w:pPr>
+              <w:jc w:val="both"/>
+              <w:rPr>
+                <w:sz w:val="16"/>
+                <w:szCs w:val="16"/>
+              </w:rPr>
+            </w:pPr>
+            <w:r>
+              <w:rPr>
+                <w:sz w:val="16"/>
+                <w:szCs w:val="16"/>
+              </w:rPr>
+              <w:t xml:space="preserve">Number </w:t>
+            </w:r>
+          </w:p>
+        </w:tc>
+        <w:tc>
+          <w:tcPr>
+            <w:tcW w:w="4343" w:type="dxa"/>
+          </w:tcPr>
+          <w:p>
+            <w:pPr>
+              <w:jc w:val="both"/>
+              <w:rPr>
+                <w:sz w:val="16"/>
+                <w:szCs w:val="16"/>
+              </w:rPr>
+            </w:pPr>
+            <w:r>
+              <w:rPr>
+                <w:sz w:val="16"/>
+                <w:szCs w:val="16"/>
+              </w:rPr>
+              <w:t>years</w:t>
+            </w:r>
+          </w:p>
+        </w:tc>
+      </w:tr>
+      <w:tr>
+        <w:tc>
+          <w:tcPr>
+            <w:tcW w:w="3005" w:type="dxa"/>
+          </w:tcPr>
+          <w:p>
+            <w:pPr>
+              <w:jc w:val="both"/>
+              <w:rPr>
+                <w:sz w:val="16"/>
+                <w:szCs w:val="16"/>
+                <w:highlight w:val="green"/>
+              </w:rPr>
+            </w:pPr>
+            <w:r>
+              <w:rPr>
+                <w:sz w:val="16"/>
+                <w:szCs w:val="16"/>
+                <w:highlight w:val="green"/>
+              </w:rPr>
+              <w:t xml:space="preserve">Gender </w:t>
+            </w:r>
+          </w:p>
+        </w:tc>
+        <w:tc>
+          <w:tcPr>
+            <w:tcW w:w="1668" w:type="dxa"/>
+          </w:tcPr>
+          <w:p>
+            <w:pPr>
+              <w:jc w:val="both"/>
+              <w:rPr>
+                <w:sz w:val="16"/>
+                <w:szCs w:val="16"/>
+              </w:rPr>
+            </w:pPr>
+            <w:r>
+              <w:rPr>
+                <w:sz w:val="16"/>
+                <w:szCs w:val="16"/>
+              </w:rPr>
+              <w:t xml:space="preserve">Binary (0, </w:t>
+            </w:r>
+            <w:bookmarkStart w:id="0" w:name="_GoBack"/>
+            <w:bookmarkEnd w:id="0"/>
+            <w:r>
+              <w:rPr>
+                <w:sz w:val="16"/>
+                <w:szCs w:val="16"/>
+              </w:rPr>
+              <w:t>1)</w:t>
+            </w:r>
+            <w:r>
+              <w:rPr>
+                <w:sz w:val="16"/>
+                <w:szCs w:val="16"/>
+              </w:rPr>
+              <w:t xml:space="preserve"> </w:t>
+            </w:r>
+          </w:p>
+        </w:tc>
+        <w:tc>
+          <w:tcPr>
+            <w:tcW w:w="4343" w:type="dxa"/>
+          </w:tcPr>
+          <w:p>
+            <w:pPr>
+              <w:jc w:val="both"/>
+              <w:rPr>
+                <w:sz w:val="16"/>
+                <w:szCs w:val="16"/>
+              </w:rPr>
+            </w:pPr>
+            <w:r>
+              <w:rPr>
+                <w:sz w:val="16"/>
+                <w:szCs w:val="16"/>
+              </w:rPr>
+              <w:t xml:space="preserve">Male </w:t>
+            </w:r>
+            <w:r>
+              <w:rPr>
+                <w:sz w:val="16"/>
+                <w:szCs w:val="16"/>
+              </w:rPr>
+              <w:t xml:space="preserve">(1) </w:t>
+            </w:r>
+            <w:r>
+              <w:rPr>
+                <w:sz w:val="16"/>
+                <w:szCs w:val="16"/>
+              </w:rPr>
+              <w:t>or Female</w:t>
+            </w:r>
+            <w:r>
+              <w:rPr>
+                <w:sz w:val="16"/>
+                <w:szCs w:val="16"/>
+              </w:rPr>
+              <w:t xml:space="preserve"> (0)</w:t>
+            </w:r>
+            <w:r>
+              <w:rPr>
+                <w:sz w:val="16"/>
+                <w:szCs w:val="16"/>
+              </w:rPr>
+              <w:t xml:space="preserve"> </w:t>
+            </w:r>
+          </w:p>
+        </w:tc>
+      </w:tr>
+      <w:tr>
+        <w:tc>
+          <w:tcPr>
+            <w:tcW w:w="3005" w:type="dxa"/>
+          </w:tcPr>
+          <w:p>
+            <w:pPr>
+              <w:jc w:val="both"/>
+              <w:rPr>
+                <w:sz w:val="16"/>
+                <w:szCs w:val="16"/>
+                <w:highlight w:val="green"/>
+              </w:rPr>
+            </w:pPr>
+            <w:r>
+              <w:rPr>
+                <w:sz w:val="16"/>
+                <w:szCs w:val="16"/>
+                <w:highlight w:val="green"/>
+              </w:rPr>
+              <w:t>Ethnicity</w:t>
+            </w:r>
+          </w:p>
+        </w:tc>
+        <w:tc>
+          <w:tcPr>
+            <w:tcW w:w="1668" w:type="dxa"/>
+          </w:tcPr>
+          <w:p>
+            <w:pPr>
+              <w:jc w:val="both"/>
+              <w:rPr>
+                <w:sz w:val="16"/>
+                <w:szCs w:val="16"/>
+              </w:rPr>
+            </w:pPr>
+            <w:r>
+              <w:rPr>
+                <w:sz w:val="16"/>
+                <w:szCs w:val="16"/>
+              </w:rPr>
+              <w:t>String</w:t>
+            </w:r>
+          </w:p>
+        </w:tc>
+        <w:tc>
+          <w:tcPr>
+            <w:tcW w:w="4343" w:type="dxa"/>
+          </w:tcPr>
+          <w:p>
+            <w:pPr>
+              <w:jc w:val="both"/>
+              <w:rPr>
+                <w:sz w:val="16"/>
+                <w:szCs w:val="16"/>
+              </w:rPr>
+            </w:pPr>
+            <w:r>
+              <w:rPr>
+                <w:sz w:val="16"/>
+                <w:szCs w:val="16"/>
+              </w:rPr>
+              <w:t xml:space="preserve">List of common ethnicities in text format </w:t>
+            </w:r>
+          </w:p>
+        </w:tc>
+      </w:tr>
+      <w:tr>
+        <w:tc>
+          <w:tcPr>
+            <w:tcW w:w="3005" w:type="dxa"/>
+          </w:tcPr>
+          <w:p>
+            <w:pPr>
+              <w:jc w:val="both"/>
+              <w:rPr>
+                <w:sz w:val="16"/>
+                <w:szCs w:val="16"/>
+                <w:highlight w:val="green"/>
+              </w:rPr>
+            </w:pPr>
+            <w:r>
+              <w:rPr>
+                <w:sz w:val="16"/>
+                <w:szCs w:val="16"/>
+                <w:highlight w:val="green"/>
+              </w:rPr>
+              <w:t>Born with jaundice</w:t>
+            </w:r>
+          </w:p>
+        </w:tc>
+        <w:tc>
+          <w:tcPr>
+            <w:tcW w:w="1668" w:type="dxa"/>
+          </w:tcPr>
+          <w:p>
+            <w:pPr>
+              <w:jc w:val="both"/>
+              <w:rPr>
+                <w:sz w:val="16"/>
+                <w:szCs w:val="16"/>
+              </w:rPr>
+            </w:pPr>
+            <w:r>
+              <w:rPr>
+                <w:sz w:val="16"/>
+                <w:szCs w:val="16"/>
+              </w:rPr>
+              <w:t>Boolean (yes or no)</w:t>
+            </w:r>
+          </w:p>
+        </w:tc>
+        <w:tc>
+          <w:tcPr>
+            <w:tcW w:w="4343" w:type="dxa"/>
+          </w:tcPr>
+          <w:p>
+            <w:pPr>
+              <w:jc w:val="both"/>
+              <w:rPr>
+                <w:sz w:val="16"/>
+                <w:szCs w:val="16"/>
+              </w:rPr>
+            </w:pPr>
+            <w:r>
+              <w:rPr>
+                <w:sz w:val="16"/>
+                <w:szCs w:val="16"/>
+              </w:rPr>
+              <w:t>Whether the case was born with jaundice</w:t>
+            </w:r>
+          </w:p>
+        </w:tc>
+      </w:tr>
+      <w:tr>
+        <w:tc>
+          <w:tcPr>
+            <w:tcW w:w="3005" w:type="dxa"/>
+          </w:tcPr>
+          <w:p>
+            <w:pPr>
+              <w:jc w:val="both"/>
+              <w:rPr>
+                <w:sz w:val="16"/>
+                <w:szCs w:val="16"/>
+                <w:highlight w:val="yellow"/>
+              </w:rPr>
+            </w:pPr>
+            <w:r>
+              <w:rPr>
+                <w:sz w:val="16"/>
+                <w:szCs w:val="16"/>
+                <w:highlight w:val="yellow"/>
+              </w:rPr>
+              <w:t>Family member with PDD = AUTISM</w:t>
+            </w:r>
+          </w:p>
+        </w:tc>
+        <w:tc>
+          <w:tcPr>
+            <w:tcW w:w="1668" w:type="dxa"/>
+          </w:tcPr>
+          <w:p>
+            <w:pPr>
+              <w:jc w:val="both"/>
+              <w:rPr>
+                <w:sz w:val="16"/>
+                <w:szCs w:val="16"/>
+              </w:rPr>
+            </w:pPr>
+            <w:r>
+              <w:rPr>
+                <w:sz w:val="16"/>
+                <w:szCs w:val="16"/>
+              </w:rPr>
+              <w:t>Boolean (yes or no)</w:t>
+            </w:r>
+          </w:p>
+        </w:tc>
+        <w:tc>
+          <w:tcPr>
+            <w:tcW w:w="4343" w:type="dxa"/>
+          </w:tcPr>
+          <w:p>
+            <w:pPr>
+              <w:jc w:val="both"/>
+              <w:rPr>
+                <w:sz w:val="16"/>
+                <w:szCs w:val="16"/>
+              </w:rPr>
+            </w:pPr>
+            <w:r>
+              <w:rPr>
+                <w:sz w:val="16"/>
+                <w:szCs w:val="16"/>
+              </w:rPr>
+              <w:t xml:space="preserve">Whether any immediate family member has a PDD </w:t>
+            </w:r>
+          </w:p>
+        </w:tc>
+      </w:tr>
+      <w:tr>
+        <w:tc>
+          <w:tcPr>
+            <w:tcW w:w="3005" w:type="dxa"/>
+          </w:tcPr>
+          <w:p>
+            <w:pPr>
+              <w:jc w:val="both"/>
+              <w:rPr>
+                <w:sz w:val="16"/>
+                <w:szCs w:val="16"/>
+                <w:highlight w:val="yellow"/>
+              </w:rPr>
+            </w:pPr>
+            <w:r>
+              <w:rPr>
+                <w:sz w:val="16"/>
+                <w:szCs w:val="16"/>
+                <w:highlight w:val="yellow"/>
+              </w:rPr>
+              <w:t>Who is completing the test = RELATION</w:t>
+            </w:r>
+          </w:p>
+        </w:tc>
+        <w:tc>
+          <w:tcPr>
+            <w:tcW w:w="1668" w:type="dxa"/>
+          </w:tcPr>
+          <w:p>
+            <w:pPr>
+              <w:jc w:val="both"/>
+              <w:rPr>
+                <w:sz w:val="16"/>
+                <w:szCs w:val="16"/>
+              </w:rPr>
+            </w:pPr>
+            <w:r>
+              <w:rPr>
+                <w:sz w:val="16"/>
+                <w:szCs w:val="16"/>
+              </w:rPr>
+              <w:t xml:space="preserve">String </w:t>
+            </w:r>
+          </w:p>
+        </w:tc>
+        <w:tc>
+          <w:tcPr>
+            <w:tcW w:w="4343" w:type="dxa"/>
+          </w:tcPr>
+          <w:p>
+            <w:pPr>
+              <w:jc w:val="both"/>
+              <w:rPr>
+                <w:sz w:val="16"/>
+                <w:szCs w:val="16"/>
+              </w:rPr>
+            </w:pPr>
+            <w:r>
+              <w:rPr>
+                <w:sz w:val="16"/>
+                <w:szCs w:val="16"/>
+              </w:rPr>
+              <w:t>Parent, self, caregiver, medical staff, clinician ,etc.</w:t>
+            </w:r>
+          </w:p>
+        </w:tc>
+      </w:tr>
+      <w:tr>
+        <w:tc>
+          <w:tcPr>
+            <w:tcW w:w="3005" w:type="dxa"/>
+          </w:tcPr>
+          <w:p>
+            <w:pPr>
+              <w:jc w:val="both"/>
+              <w:rPr>
+                <w:sz w:val="16"/>
+                <w:szCs w:val="16"/>
+                <w:highlight w:val="green"/>
+              </w:rPr>
+            </w:pPr>
+            <w:r>
+              <w:rPr>
+                <w:sz w:val="16"/>
+                <w:szCs w:val="16"/>
+                <w:highlight w:val="green"/>
+              </w:rPr>
+              <w:t xml:space="preserve">Country of residence </w:t>
+            </w:r>
+          </w:p>
+        </w:tc>
+        <w:tc>
+          <w:tcPr>
+            <w:tcW w:w="1668" w:type="dxa"/>
+          </w:tcPr>
+          <w:p>
+            <w:pPr>
+              <w:jc w:val="both"/>
+              <w:rPr>
+                <w:sz w:val="16"/>
+                <w:szCs w:val="16"/>
+              </w:rPr>
+            </w:pPr>
+            <w:r>
+              <w:rPr>
+                <w:sz w:val="16"/>
+                <w:szCs w:val="16"/>
+              </w:rPr>
+              <w:t>String</w:t>
+            </w:r>
+          </w:p>
+        </w:tc>
+        <w:tc>
+          <w:tcPr>
+            <w:tcW w:w="4343" w:type="dxa"/>
+          </w:tcPr>
+          <w:p>
+            <w:pPr>
+              <w:jc w:val="both"/>
+              <w:rPr>
+                <w:sz w:val="16"/>
+                <w:szCs w:val="16"/>
+              </w:rPr>
+            </w:pPr>
+            <w:r>
+              <w:rPr>
+                <w:sz w:val="16"/>
+                <w:szCs w:val="16"/>
+              </w:rPr>
+              <w:t>List of countries in text format</w:t>
+            </w:r>
+          </w:p>
+        </w:tc>
+      </w:tr>
+      <w:tr>
+        <w:tc>
+          <w:tcPr>
+            <w:tcW w:w="3005" w:type="dxa"/>
+          </w:tcPr>
+          <w:p>
+            <w:pPr>
+              <w:jc w:val="both"/>
+              <w:rPr>
+                <w:sz w:val="16"/>
+                <w:szCs w:val="16"/>
+                <w:highlight w:val="green"/>
+              </w:rPr>
+            </w:pPr>
+            <w:r>
+              <w:rPr>
+                <w:sz w:val="16"/>
+                <w:szCs w:val="16"/>
+                <w:highlight w:val="green"/>
+              </w:rPr>
+              <w:t xml:space="preserve">Used the screening app before </w:t>
+            </w:r>
+          </w:p>
+        </w:tc>
+        <w:tc>
+          <w:tcPr>
+            <w:tcW w:w="1668" w:type="dxa"/>
+          </w:tcPr>
+          <w:p>
+            <w:pPr>
+              <w:jc w:val="both"/>
+              <w:rPr>
+                <w:sz w:val="16"/>
+                <w:szCs w:val="16"/>
+              </w:rPr>
+            </w:pPr>
+            <w:r>
+              <w:rPr>
+                <w:sz w:val="16"/>
+                <w:szCs w:val="16"/>
+              </w:rPr>
+              <w:t>Boolean (yes or no)</w:t>
+            </w:r>
+          </w:p>
+        </w:tc>
+        <w:tc>
+          <w:tcPr>
+            <w:tcW w:w="4343" w:type="dxa"/>
+          </w:tcPr>
+          <w:p>
+            <w:pPr>
+              <w:jc w:val="both"/>
+              <w:rPr>
+                <w:sz w:val="16"/>
+                <w:szCs w:val="16"/>
+              </w:rPr>
+            </w:pPr>
+            <w:r>
+              <w:rPr>
+                <w:sz w:val="16"/>
+                <w:szCs w:val="16"/>
+              </w:rPr>
+              <w:t>Whether the user has used a screening app</w:t>
+            </w:r>
+          </w:p>
+        </w:tc>
+      </w:tr>
+      <w:tr>
+        <w:tc>
+          <w:tcPr>
+            <w:tcW w:w="3005" w:type="dxa"/>
+          </w:tcPr>
+          <w:p>
+            <w:pPr>
+              <w:jc w:val="both"/>
+              <w:rPr>
+                <w:sz w:val="16"/>
+                <w:szCs w:val="16"/>
+              </w:rPr>
+            </w:pPr>
+            <w:r>
+              <w:rPr>
+                <w:sz w:val="16"/>
+                <w:szCs w:val="16"/>
+                <w:highlight w:val="yellow"/>
+              </w:rPr>
+              <w:t>Screening Method Type = AGE_DESC</w:t>
+            </w:r>
+          </w:p>
+        </w:tc>
+        <w:tc>
+          <w:tcPr>
+            <w:tcW w:w="1668" w:type="dxa"/>
+          </w:tcPr>
+          <w:p>
+            <w:pPr>
+              <w:jc w:val="both"/>
+              <w:rPr>
+                <w:sz w:val="16"/>
+                <w:szCs w:val="16"/>
+              </w:rPr>
+            </w:pPr>
+            <w:r>
+              <w:rPr>
+                <w:sz w:val="16"/>
+                <w:szCs w:val="16"/>
+              </w:rPr>
+              <w:t>Integer (0,1,2,3)</w:t>
+            </w:r>
+          </w:p>
+        </w:tc>
+        <w:tc>
+          <w:tcPr>
+            <w:tcW w:w="4343" w:type="dxa"/>
+          </w:tcPr>
+          <w:p>
+            <w:pPr>
+              <w:jc w:val="both"/>
+              <w:rPr>
+                <w:sz w:val="16"/>
+                <w:szCs w:val="16"/>
+              </w:rPr>
+            </w:pPr>
+            <w:r>
+              <w:rPr>
+                <w:sz w:val="16"/>
+                <w:szCs w:val="16"/>
+              </w:rPr>
+              <w:t>The type of screening methods chosen based on age category (0=toddler, 1=child, 2= adolescent, 3= adult)</w:t>
+            </w:r>
+          </w:p>
+        </w:tc>
+      </w:tr>
+      <w:tr>
+        <w:tc>
+          <w:tcPr>
+            <w:tcW w:w="3005" w:type="dxa"/>
+          </w:tcPr>
+          <w:p>
+            <w:pPr>
+              <w:jc w:val="both"/>
+              <w:rPr>
+                <w:sz w:val="16"/>
+                <w:szCs w:val="16"/>
+              </w:rPr>
+            </w:pPr>
+            <w:r>
+              <w:rPr>
+                <w:sz w:val="16"/>
+                <w:szCs w:val="16"/>
+              </w:rPr>
+              <w:t xml:space="preserve">Question 1 Answer </w:t>
+            </w:r>
+          </w:p>
+        </w:tc>
+        <w:tc>
+          <w:tcPr>
+            <w:tcW w:w="1668" w:type="dxa"/>
+          </w:tcPr>
+          <w:p>
+            <w:pPr>
+              <w:jc w:val="both"/>
+              <w:rPr>
+                <w:sz w:val="16"/>
+                <w:szCs w:val="16"/>
+              </w:rPr>
+            </w:pPr>
+            <w:r>
+              <w:rPr>
+                <w:sz w:val="16"/>
+                <w:szCs w:val="16"/>
+              </w:rPr>
+              <w:t>Binary (0, 1)</w:t>
+            </w:r>
+          </w:p>
+        </w:tc>
+        <w:tc>
+          <w:tcPr>
+            <w:tcW w:w="4343" w:type="dxa"/>
+          </w:tcPr>
+          <w:p>
+            <w:pPr>
+              <w:jc w:val="both"/>
+              <w:rPr>
+                <w:sz w:val="16"/>
+                <w:szCs w:val="16"/>
+              </w:rPr>
+            </w:pPr>
+            <w:r>
+              <w:rPr>
+                <w:sz w:val="16"/>
+                <w:szCs w:val="16"/>
+              </w:rPr>
+              <w:t xml:space="preserve">The answer code of the question based on the screening method used  </w:t>
+            </w:r>
+          </w:p>
+        </w:tc>
+      </w:tr>
+      <w:tr>
+        <w:tc>
+          <w:tcPr>
+            <w:tcW w:w="3005" w:type="dxa"/>
+          </w:tcPr>
+          <w:p>
+            <w:pPr>
+              <w:jc w:val="both"/>
+              <w:rPr>
+                <w:sz w:val="16"/>
+                <w:szCs w:val="16"/>
+              </w:rPr>
+            </w:pPr>
+            <w:r>
+              <w:rPr>
+                <w:sz w:val="16"/>
+                <w:szCs w:val="16"/>
+              </w:rPr>
+              <w:t xml:space="preserve">Question 2 Answer </w:t>
+            </w:r>
+          </w:p>
+        </w:tc>
+        <w:tc>
+          <w:tcPr>
+            <w:tcW w:w="1668" w:type="dxa"/>
+          </w:tcPr>
+          <w:p>
+            <w:pPr>
+              <w:jc w:val="both"/>
+              <w:rPr>
+                <w:sz w:val="16"/>
+                <w:szCs w:val="16"/>
+              </w:rPr>
+            </w:pPr>
+            <w:r>
+              <w:rPr>
+                <w:sz w:val="16"/>
+                <w:szCs w:val="16"/>
+              </w:rPr>
+              <w:t>Binary (0, 1)</w:t>
+            </w:r>
+          </w:p>
+        </w:tc>
+        <w:tc>
+          <w:tcPr>
+            <w:tcW w:w="4343" w:type="dxa"/>
+          </w:tcPr>
+          <w:p>
+            <w:pPr>
+              <w:jc w:val="both"/>
+              <w:rPr>
+                <w:sz w:val="16"/>
+                <w:szCs w:val="16"/>
+              </w:rPr>
+            </w:pPr>
+            <w:r>
+              <w:rPr>
+                <w:sz w:val="16"/>
+                <w:szCs w:val="16"/>
+              </w:rPr>
+              <w:t xml:space="preserve">The answer code of the question based on the screening method used  </w:t>
+            </w:r>
+          </w:p>
+        </w:tc>
+      </w:tr>
+      <w:tr>
+        <w:tc>
+          <w:tcPr>
+            <w:tcW w:w="3005" w:type="dxa"/>
+          </w:tcPr>
+          <w:p>
+            <w:pPr>
+              <w:jc w:val="both"/>
+              <w:rPr>
+                <w:sz w:val="16"/>
+                <w:szCs w:val="16"/>
+              </w:rPr>
+            </w:pPr>
+            <w:r>
+              <w:rPr>
+                <w:sz w:val="16"/>
+                <w:szCs w:val="16"/>
+              </w:rPr>
+              <w:t xml:space="preserve">Question 3 Answer </w:t>
+            </w:r>
+          </w:p>
+        </w:tc>
+        <w:tc>
+          <w:tcPr>
+            <w:tcW w:w="1668" w:type="dxa"/>
+          </w:tcPr>
+          <w:p>
+            <w:pPr>
+              <w:jc w:val="both"/>
+              <w:rPr>
+                <w:sz w:val="16"/>
+                <w:szCs w:val="16"/>
+              </w:rPr>
+            </w:pPr>
+            <w:r>
+              <w:rPr>
+                <w:sz w:val="16"/>
+                <w:szCs w:val="16"/>
+              </w:rPr>
+              <w:t>Binary (0, 1)</w:t>
+            </w:r>
+          </w:p>
+        </w:tc>
+        <w:tc>
+          <w:tcPr>
+            <w:tcW w:w="4343" w:type="dxa"/>
+          </w:tcPr>
+          <w:p>
+            <w:pPr>
+              <w:jc w:val="both"/>
+              <w:rPr>
+                <w:sz w:val="16"/>
+                <w:szCs w:val="16"/>
+              </w:rPr>
+            </w:pPr>
+            <w:r>
+              <w:rPr>
+                <w:sz w:val="16"/>
+                <w:szCs w:val="16"/>
+              </w:rPr>
+              <w:t xml:space="preserve">The answer code of the question based on the screening method used  </w:t>
+            </w:r>
+          </w:p>
+        </w:tc>
+      </w:tr>
+      <w:tr>
+        <w:tc>
+          <w:tcPr>
+            <w:tcW w:w="3005" w:type="dxa"/>
+          </w:tcPr>
+          <w:p>
+            <w:pPr>
+              <w:jc w:val="both"/>
+              <w:rPr>
+                <w:sz w:val="16"/>
+                <w:szCs w:val="16"/>
+              </w:rPr>
+            </w:pPr>
+            <w:r>
+              <w:rPr>
+                <w:sz w:val="16"/>
+                <w:szCs w:val="16"/>
+              </w:rPr>
+              <w:t xml:space="preserve">Question 4 Answer </w:t>
+            </w:r>
+          </w:p>
+        </w:tc>
+        <w:tc>
+          <w:tcPr>
+            <w:tcW w:w="1668" w:type="dxa"/>
+          </w:tcPr>
+          <w:p>
+            <w:pPr>
+              <w:jc w:val="both"/>
+              <w:rPr>
+                <w:sz w:val="16"/>
+                <w:szCs w:val="16"/>
+              </w:rPr>
+            </w:pPr>
+            <w:r>
+              <w:rPr>
+                <w:sz w:val="16"/>
+                <w:szCs w:val="16"/>
+              </w:rPr>
+              <w:t>Binary (0, 1)</w:t>
+            </w:r>
+          </w:p>
+        </w:tc>
+        <w:tc>
+          <w:tcPr>
+            <w:tcW w:w="4343" w:type="dxa"/>
+          </w:tcPr>
+          <w:p>
+            <w:pPr>
+              <w:jc w:val="both"/>
+              <w:rPr>
+                <w:sz w:val="16"/>
+                <w:szCs w:val="16"/>
+              </w:rPr>
+            </w:pPr>
+            <w:r>
+              <w:rPr>
+                <w:sz w:val="16"/>
+                <w:szCs w:val="16"/>
+              </w:rPr>
+              <w:t xml:space="preserve">The answer code of the question based on the screening method used  </w:t>
+            </w:r>
+          </w:p>
+        </w:tc>
+      </w:tr>
+      <w:tr>
+        <w:tc>
+          <w:tcPr>
+            <w:tcW w:w="3005" w:type="dxa"/>
+          </w:tcPr>
+          <w:p>
+            <w:pPr>
+              <w:jc w:val="both"/>
+              <w:rPr>
+                <w:sz w:val="16"/>
+                <w:szCs w:val="16"/>
+              </w:rPr>
+            </w:pPr>
+            <w:r>
+              <w:rPr>
+                <w:sz w:val="16"/>
+                <w:szCs w:val="16"/>
+              </w:rPr>
+              <w:t xml:space="preserve">Question 5 Answer </w:t>
+            </w:r>
+          </w:p>
+        </w:tc>
+        <w:tc>
+          <w:tcPr>
+            <w:tcW w:w="1668" w:type="dxa"/>
+          </w:tcPr>
+          <w:p>
+            <w:pPr>
+              <w:jc w:val="both"/>
+              <w:rPr>
+                <w:sz w:val="16"/>
+                <w:szCs w:val="16"/>
+              </w:rPr>
+            </w:pPr>
+            <w:r>
+              <w:rPr>
+                <w:sz w:val="16"/>
+                <w:szCs w:val="16"/>
+              </w:rPr>
+              <w:t>Binary (0, 1)</w:t>
+            </w:r>
+          </w:p>
+        </w:tc>
+        <w:tc>
+          <w:tcPr>
+            <w:tcW w:w="4343" w:type="dxa"/>
+          </w:tcPr>
+          <w:p>
+            <w:pPr>
+              <w:jc w:val="both"/>
+              <w:rPr>
+                <w:sz w:val="16"/>
+                <w:szCs w:val="16"/>
+              </w:rPr>
+            </w:pPr>
+            <w:r>
+              <w:rPr>
+                <w:sz w:val="16"/>
+                <w:szCs w:val="16"/>
+              </w:rPr>
+              <w:t xml:space="preserve">The answer code of the question based on the screening method used  </w:t>
+            </w:r>
+          </w:p>
+        </w:tc>
+      </w:tr>
+      <w:tr>
+        <w:tc>
+          <w:tcPr>
+            <w:tcW w:w="3005" w:type="dxa"/>
+          </w:tcPr>
+          <w:p>
+            <w:pPr>
+              <w:jc w:val="both"/>
+              <w:rPr>
+                <w:sz w:val="16"/>
+                <w:szCs w:val="16"/>
+              </w:rPr>
+            </w:pPr>
+            <w:r>
+              <w:rPr>
+                <w:sz w:val="16"/>
+                <w:szCs w:val="16"/>
+              </w:rPr>
+              <w:t xml:space="preserve">Question 6 Answer </w:t>
+            </w:r>
+          </w:p>
+        </w:tc>
+        <w:tc>
+          <w:tcPr>
+            <w:tcW w:w="1668" w:type="dxa"/>
+          </w:tcPr>
+          <w:p>
+            <w:pPr>
+              <w:jc w:val="both"/>
+              <w:rPr>
+                <w:sz w:val="16"/>
+                <w:szCs w:val="16"/>
+              </w:rPr>
+            </w:pPr>
+            <w:r>
+              <w:rPr>
+                <w:sz w:val="16"/>
+                <w:szCs w:val="16"/>
+              </w:rPr>
+              <w:t>Binary (0, 1)</w:t>
+            </w:r>
+          </w:p>
+        </w:tc>
+        <w:tc>
+          <w:tcPr>
+            <w:tcW w:w="4343" w:type="dxa"/>
+          </w:tcPr>
+          <w:p>
+            <w:pPr>
+              <w:jc w:val="both"/>
+              <w:rPr>
+                <w:sz w:val="16"/>
+                <w:szCs w:val="16"/>
+              </w:rPr>
+            </w:pPr>
+            <w:r>
+              <w:rPr>
+                <w:sz w:val="16"/>
+                <w:szCs w:val="16"/>
+              </w:rPr>
+              <w:t xml:space="preserve">The answer code of the question based on the screening method used  </w:t>
+            </w:r>
+          </w:p>
+        </w:tc>
+      </w:tr>
+      <w:tr>
+        <w:tc>
+          <w:tcPr>
+            <w:tcW w:w="3005" w:type="dxa"/>
+          </w:tcPr>
+          <w:p>
+            <w:pPr>
+              <w:jc w:val="both"/>
+              <w:rPr>
+                <w:sz w:val="16"/>
+                <w:szCs w:val="16"/>
+              </w:rPr>
+            </w:pPr>
+            <w:r>
+              <w:rPr>
+                <w:sz w:val="16"/>
+                <w:szCs w:val="16"/>
+              </w:rPr>
+              <w:t xml:space="preserve">Question 7 Answer </w:t>
+            </w:r>
+          </w:p>
+        </w:tc>
+        <w:tc>
+          <w:tcPr>
+            <w:tcW w:w="1668" w:type="dxa"/>
+          </w:tcPr>
+          <w:p>
+            <w:pPr>
+              <w:jc w:val="both"/>
+              <w:rPr>
+                <w:sz w:val="16"/>
+                <w:szCs w:val="16"/>
+              </w:rPr>
+            </w:pPr>
+            <w:r>
+              <w:rPr>
+                <w:sz w:val="16"/>
+                <w:szCs w:val="16"/>
+              </w:rPr>
+              <w:t>Binary (0, 1)</w:t>
+            </w:r>
+          </w:p>
+        </w:tc>
+        <w:tc>
+          <w:tcPr>
+            <w:tcW w:w="4343" w:type="dxa"/>
+          </w:tcPr>
+          <w:p>
+            <w:pPr>
+              <w:jc w:val="both"/>
+              <w:rPr>
+                <w:sz w:val="16"/>
+                <w:szCs w:val="16"/>
+              </w:rPr>
+            </w:pPr>
+            <w:r>
+              <w:rPr>
+                <w:sz w:val="16"/>
+                <w:szCs w:val="16"/>
+              </w:rPr>
+              <w:t xml:space="preserve">The answer code of the question based on the screening method used  </w:t>
+            </w:r>
+          </w:p>
+        </w:tc>
+      </w:tr>
+      <w:tr>
+        <w:tc>
+          <w:tcPr>
+            <w:tcW w:w="3005" w:type="dxa"/>
+          </w:tcPr>
+          <w:p>
+            <w:pPr>
+              <w:jc w:val="both"/>
+              <w:rPr>
+                <w:sz w:val="16"/>
+                <w:szCs w:val="16"/>
+              </w:rPr>
+            </w:pPr>
+            <w:r>
+              <w:rPr>
+                <w:sz w:val="16"/>
+                <w:szCs w:val="16"/>
+              </w:rPr>
+              <w:t xml:space="preserve">Question 8 Answer </w:t>
+            </w:r>
+          </w:p>
+        </w:tc>
+        <w:tc>
+          <w:tcPr>
+            <w:tcW w:w="1668" w:type="dxa"/>
+          </w:tcPr>
+          <w:p>
+            <w:pPr>
+              <w:jc w:val="both"/>
+              <w:rPr>
+                <w:sz w:val="16"/>
+                <w:szCs w:val="16"/>
+              </w:rPr>
+            </w:pPr>
+            <w:r>
+              <w:rPr>
+                <w:sz w:val="16"/>
+                <w:szCs w:val="16"/>
+              </w:rPr>
+              <w:t>Binary (0, 1)</w:t>
+            </w:r>
+          </w:p>
+        </w:tc>
+        <w:tc>
+          <w:tcPr>
+            <w:tcW w:w="4343" w:type="dxa"/>
+          </w:tcPr>
+          <w:p>
+            <w:pPr>
+              <w:jc w:val="both"/>
+              <w:rPr>
+                <w:sz w:val="16"/>
+                <w:szCs w:val="16"/>
+              </w:rPr>
+            </w:pPr>
+            <w:r>
+              <w:rPr>
+                <w:sz w:val="16"/>
+                <w:szCs w:val="16"/>
+              </w:rPr>
+              <w:t xml:space="preserve">The answer code of the question based on the screening method used  </w:t>
+            </w:r>
+          </w:p>
+        </w:tc>
+      </w:tr>
+      <w:tr>
+        <w:tc>
+          <w:tcPr>
+            <w:tcW w:w="3005" w:type="dxa"/>
+          </w:tcPr>
+          <w:p>
+            <w:pPr>
+              <w:jc w:val="both"/>
+              <w:rPr>
+                <w:sz w:val="16"/>
+                <w:szCs w:val="16"/>
+              </w:rPr>
+            </w:pPr>
+            <w:r>
+              <w:rPr>
+                <w:sz w:val="16"/>
+                <w:szCs w:val="16"/>
+              </w:rPr>
+              <w:t xml:space="preserve">Question 9 Answer </w:t>
+            </w:r>
+          </w:p>
+        </w:tc>
+        <w:tc>
+          <w:tcPr>
+            <w:tcW w:w="1668" w:type="dxa"/>
+          </w:tcPr>
+          <w:p>
+            <w:pPr>
+              <w:jc w:val="both"/>
+              <w:rPr>
+                <w:sz w:val="16"/>
+                <w:szCs w:val="16"/>
+              </w:rPr>
+            </w:pPr>
+            <w:r>
+              <w:rPr>
+                <w:sz w:val="16"/>
+                <w:szCs w:val="16"/>
+              </w:rPr>
+              <w:t>Binary (0, 1)</w:t>
+            </w:r>
+          </w:p>
+        </w:tc>
+        <w:tc>
+          <w:tcPr>
+            <w:tcW w:w="4343" w:type="dxa"/>
+          </w:tcPr>
+          <w:p>
+            <w:pPr>
+              <w:jc w:val="both"/>
+              <w:rPr>
+                <w:sz w:val="16"/>
+                <w:szCs w:val="16"/>
+              </w:rPr>
+            </w:pPr>
+            <w:r>
+              <w:rPr>
+                <w:sz w:val="16"/>
+                <w:szCs w:val="16"/>
+              </w:rPr>
+              <w:t xml:space="preserve">The answer code of the question based on the screening method used  </w:t>
+            </w:r>
+          </w:p>
+        </w:tc>
+      </w:tr>
+      <w:tr>
+        <w:tc>
+          <w:tcPr>
+            <w:tcW w:w="3005" w:type="dxa"/>
+          </w:tcPr>
+          <w:p>
+            <w:pPr>
+              <w:jc w:val="both"/>
+              <w:rPr>
+                <w:sz w:val="16"/>
+                <w:szCs w:val="16"/>
+              </w:rPr>
+            </w:pPr>
+            <w:r>
+              <w:rPr>
+                <w:sz w:val="16"/>
+                <w:szCs w:val="16"/>
+              </w:rPr>
+              <w:t xml:space="preserve">Question 10 Answer </w:t>
+            </w:r>
+          </w:p>
+        </w:tc>
+        <w:tc>
+          <w:tcPr>
+            <w:tcW w:w="1668" w:type="dxa"/>
+          </w:tcPr>
+          <w:p>
+            <w:pPr>
+              <w:jc w:val="both"/>
+              <w:rPr>
+                <w:sz w:val="16"/>
+                <w:szCs w:val="16"/>
+              </w:rPr>
+            </w:pPr>
+            <w:r>
+              <w:rPr>
+                <w:sz w:val="16"/>
+                <w:szCs w:val="16"/>
+              </w:rPr>
+              <w:t>Binary (0, 1)</w:t>
+            </w:r>
+          </w:p>
+        </w:tc>
+        <w:tc>
+          <w:tcPr>
+            <w:tcW w:w="4343" w:type="dxa"/>
+          </w:tcPr>
+          <w:p>
+            <w:pPr>
+              <w:jc w:val="both"/>
+              <w:rPr>
+                <w:sz w:val="16"/>
+                <w:szCs w:val="16"/>
+              </w:rPr>
+            </w:pPr>
+            <w:r>
+              <w:rPr>
+                <w:sz w:val="16"/>
+                <w:szCs w:val="16"/>
+              </w:rPr>
+              <w:t xml:space="preserve">The answer code of the question based on the screening method used  </w:t>
+            </w:r>
+          </w:p>
+        </w:tc>
+      </w:tr>
+      <w:tr>
+        <w:tc>
+          <w:tcPr>
+            <w:tcW w:w="3005" w:type="dxa"/>
+          </w:tcPr>
+          <w:p>
+            <w:pPr>
+              <w:jc w:val="both"/>
+              <w:rPr>
+                <w:sz w:val="16"/>
+                <w:szCs w:val="16"/>
+                <w:highlight w:val="yellow"/>
+              </w:rPr>
+            </w:pPr>
+            <w:r>
+              <w:rPr>
+                <w:sz w:val="16"/>
+                <w:szCs w:val="16"/>
+                <w:highlight w:val="yellow"/>
+              </w:rPr>
+              <w:t>Screening Score = RESULT</w:t>
+            </w:r>
+          </w:p>
+        </w:tc>
+        <w:tc>
+          <w:tcPr>
+            <w:tcW w:w="1668" w:type="dxa"/>
+          </w:tcPr>
+          <w:p>
+            <w:pPr>
+              <w:jc w:val="both"/>
+              <w:rPr>
+                <w:sz w:val="16"/>
+                <w:szCs w:val="16"/>
+              </w:rPr>
+            </w:pPr>
+            <w:r>
+              <w:rPr>
+                <w:sz w:val="16"/>
+                <w:szCs w:val="16"/>
+              </w:rPr>
+              <w:t xml:space="preserve">Integer </w:t>
+            </w:r>
+          </w:p>
+        </w:tc>
+        <w:tc>
+          <w:tcPr>
+            <w:tcW w:w="4343" w:type="dxa"/>
+          </w:tcPr>
+          <w:p>
+            <w:pPr>
+              <w:jc w:val="both"/>
+              <w:rPr>
+                <w:sz w:val="16"/>
+                <w:szCs w:val="16"/>
+              </w:rPr>
+            </w:pPr>
+            <w:r>
+              <w:rPr>
+                <w:sz w:val="16"/>
+                <w:szCs w:val="16"/>
+              </w:rPr>
+              <w:t>The final score obtained based on the scoring algorithm of the screening method used. This was computed in an automated manner</w:t>
+            </w:r>
+          </w:p>
+        </w:tc>
+      </w:tr>
+    </w:tbl>
+    <w:p>
+      <w:pPr>
+        <w:shd w:val="clear" w:color="auto" w:fill="FFFFFF"/>
+        <w:spacing w:after="75" w:line="240" w:lineRule="auto"/>
+        <w:textAlignment w:val="baseline"/>
+        <w:rPr>
+          <w:rFonts w:ascii="Times New Roman" w:eastAsia="Times New Roman" w:hAnsi="Times New Roman" w:cs="Times New Roman"/>
+          <w:color w:val="333333"/>
+          <w:sz w:val="18"/>
+          <w:szCs w:val="18"/>
+          <w:lang w:val="en-US"/>
+        </w:rPr>
+      </w:pPr>
     </w:p>
     <w:sectPr>
       <w:pgSz w:w="11906" w:h="16838"/>
@@ -7943,6 +9584,7 @@
   <w:style w:type="character" w:default="1" w:styleId="DefaultParagraphFont">
     <w:name w:val="Default Paragraph Font"/>
     <w:uiPriority w:val="1"/>
+    <w:semiHidden/>
     <w:unhideWhenUsed/>
   </w:style>
   <w:style w:type="table" w:default="1" w:styleId="TableNormal">

</xml_diff>